<commit_message>
Update with preamble base
</commit_message>
<xml_diff>
--- a/docs/quarto/index.docx
+++ b/docs/quarto/index.docx
@@ -94,7 +94,170 @@
         <w:t xml:space="preserve">Salman</w:t>
       </w:r>
     </w:p>
-    <w:bookmarkStart w:id="20" w:name="patient-characteristics-table"/>
+    <w:bookmarkStart w:id="21" w:name="preamble"/>
+    <w:p>
+      <w:pPr>
+        <w:pStyle w:val="Heading2"/>
+      </w:pPr>
+      <w:r>
+        <w:t xml:space="preserve">Preamble:</w:t>
+      </w:r>
+    </w:p>
+    <w:p>
+      <w:pPr>
+        <w:numPr>
+          <w:ilvl w:val="0"/>
+          <w:numId w:val="1001"/>
+        </w:numPr>
+      </w:pPr>
+      <w:r>
+        <w:rPr>
+          <w:b/>
+          <w:bCs/>
+        </w:rPr>
+        <w:t xml:space="preserve">Reference Papers:</w:t>
+      </w:r>
+    </w:p>
+    <w:p>
+      <w:pPr>
+        <w:pStyle w:val="Compact"/>
+        <w:numPr>
+          <w:ilvl w:val="1"/>
+          <w:numId w:val="1002"/>
+        </w:numPr>
+      </w:pPr>
+      <w:hyperlink r:id="rId20">
+        <w:r>
+          <w:rPr>
+            <w:rStyle w:val="Hyperlink"/>
+          </w:rPr>
+          <w:t xml:space="preserve">Eggers at al. (2019)</w:t>
+        </w:r>
+      </w:hyperlink>
+    </w:p>
+    <w:p>
+      <w:pPr>
+        <w:numPr>
+          <w:ilvl w:val="0"/>
+          <w:numId w:val="1001"/>
+        </w:numPr>
+      </w:pPr>
+      <w:r>
+        <w:rPr>
+          <w:b/>
+          <w:bCs/>
+        </w:rPr>
+        <w:t xml:space="preserve">Study Objectives:</w:t>
+      </w:r>
+      <w:r>
+        <w:t xml:space="preserve"> </w:t>
+      </w:r>
+      <w:r>
+        <w:rPr>
+          <w:i/>
+          <w:iCs/>
+        </w:rPr>
+        <w:t xml:space="preserve">To be written…</w:t>
+      </w:r>
+    </w:p>
+    <w:p>
+      <w:pPr>
+        <w:numPr>
+          <w:ilvl w:val="0"/>
+          <w:numId w:val="1001"/>
+        </w:numPr>
+      </w:pPr>
+      <w:r>
+        <w:rPr>
+          <w:b/>
+          <w:bCs/>
+        </w:rPr>
+        <w:t xml:space="preserve">Data Source:</w:t>
+      </w:r>
+      <w:r>
+        <w:t xml:space="preserve"> </w:t>
+      </w:r>
+      <w:r>
+        <w:rPr>
+          <w:i/>
+          <w:iCs/>
+        </w:rPr>
+        <w:t xml:space="preserve">To be written…</w:t>
+      </w:r>
+    </w:p>
+    <w:p>
+      <w:pPr>
+        <w:numPr>
+          <w:ilvl w:val="0"/>
+          <w:numId w:val="1001"/>
+        </w:numPr>
+      </w:pPr>
+      <w:r>
+        <w:rPr>
+          <w:b/>
+          <w:bCs/>
+        </w:rPr>
+        <w:t xml:space="preserve">Patient Sample:</w:t>
+      </w:r>
+      <w:r>
+        <w:t xml:space="preserve"> </w:t>
+      </w:r>
+      <w:r>
+        <w:rPr>
+          <w:i/>
+          <w:iCs/>
+        </w:rPr>
+        <w:t xml:space="preserve">To be written…</w:t>
+      </w:r>
+    </w:p>
+    <w:p>
+      <w:pPr>
+        <w:numPr>
+          <w:ilvl w:val="0"/>
+          <w:numId w:val="1001"/>
+        </w:numPr>
+      </w:pPr>
+      <w:r>
+        <w:rPr>
+          <w:b/>
+          <w:bCs/>
+        </w:rPr>
+        <w:t xml:space="preserve">Statistical Analysis:</w:t>
+      </w:r>
+      <w:r>
+        <w:t xml:space="preserve"> </w:t>
+      </w:r>
+      <w:r>
+        <w:rPr>
+          <w:i/>
+          <w:iCs/>
+        </w:rPr>
+        <w:t xml:space="preserve">To be written…</w:t>
+      </w:r>
+    </w:p>
+    <w:p>
+      <w:pPr>
+        <w:numPr>
+          <w:ilvl w:val="0"/>
+          <w:numId w:val="1001"/>
+        </w:numPr>
+      </w:pPr>
+      <w:r>
+        <w:rPr>
+          <w:b/>
+          <w:bCs/>
+        </w:rPr>
+        <w:t xml:space="preserve">Software:</w:t>
+      </w:r>
+      <w:r>
+        <w:t xml:space="preserve"> </w:t>
+      </w:r>
+      <w:r>
+        <w:t xml:space="preserve">All analyses were performed using the R Statistical Language (Version 4.4.1; R Foundation for Statistical Computing, Vienna, Austria)</w:t>
+      </w:r>
+    </w:p>
+    <w:bookmarkEnd w:id="21"/>
+    <w:bookmarkStart w:id="22" w:name="patient-characteristics-table"/>
     <w:p>
       <w:pPr>
         <w:pStyle w:val="Heading2"/>
@@ -2902,8 +3065,8 @@
         </w:tc>
       </w:tr>
     </w:tbl>
-    <w:bookmarkEnd w:id="20"/>
-    <w:bookmarkStart w:id="21" w:name="surgery-characteristics-table"/>
+    <w:bookmarkEnd w:id="22"/>
+    <w:bookmarkStart w:id="23" w:name="surgery-characteristics-table"/>
     <w:p>
       <w:pPr>
         <w:pStyle w:val="Heading2"/>
@@ -6586,7 +6749,7 @@
         </w:tc>
       </w:tr>
     </w:tbl>
-    <w:bookmarkEnd w:id="21"/>
+    <w:bookmarkEnd w:id="23"/>
     <w:sectPr/>
   </w:body>
 </w:document>
@@ -6693,8 +6856,117 @@
       </w:pPr>
     </w:lvl>
   </w:abstractNum>
+  <w:abstractNum w:abstractNumId="991">
+    <w:nsid w:val="0000A991"/>
+    <w:multiLevelType w:val="multilevel"/>
+    <w:lvl w:ilvl="0">
+      <w:numFmt w:val="bullet"/>
+      <w:lvlText w:val=""/>
+      <w:lvlJc w:val="left"/>
+      <w:pPr>
+        <w:ind w:left="720" w:hanging="360"/>
+      </w:pPr>
+      <w:rPr>
+        <w:rFonts w:ascii="Symbol" w:hAnsi="Symbol" w:cs="Symbol" w:hint="default"/>
+      </w:rPr>
+    </w:lvl>
+    <w:lvl w:ilvl="1">
+      <w:numFmt w:val="bullet"/>
+      <w:lvlText w:val="o"/>
+      <w:lvlJc w:val="left"/>
+      <w:pPr>
+        <w:ind w:left="1440" w:hanging="360"/>
+      </w:pPr>
+      <w:rPr>
+        <w:rFonts w:ascii="Courier New" w:hAnsi="Courier New" w:cs="Courier New" w:hint="default"/>
+      </w:rPr>
+    </w:lvl>
+    <w:lvl w:ilvl="2">
+      <w:numFmt w:val="bullet"/>
+      <w:lvlText w:val=""/>
+      <w:lvlJc w:val="left"/>
+      <w:pPr>
+        <w:ind w:left="2160" w:hanging="360"/>
+      </w:pPr>
+      <w:rPr>
+        <w:rFonts w:ascii="Wingdings" w:hAnsi="Wingdings" w:cs="Wingdings" w:hint="default"/>
+      </w:rPr>
+    </w:lvl>
+    <w:lvl w:ilvl="3">
+      <w:numFmt w:val="bullet"/>
+      <w:lvlText w:val=""/>
+      <w:lvlJc w:val="left"/>
+      <w:pPr>
+        <w:ind w:left="2880" w:hanging="360"/>
+      </w:pPr>
+      <w:rPr>
+        <w:rFonts w:ascii="Symbol" w:hAnsi="Symbol" w:cs="Symbol" w:hint="default"/>
+      </w:rPr>
+    </w:lvl>
+    <w:lvl w:ilvl="4">
+      <w:numFmt w:val="bullet"/>
+      <w:lvlText w:val="o"/>
+      <w:lvlJc w:val="left"/>
+      <w:pPr>
+        <w:ind w:left="3600" w:hanging="360"/>
+      </w:pPr>
+      <w:rPr>
+        <w:rFonts w:ascii="Courier New" w:hAnsi="Courier New" w:cs="Courier New" w:hint="default"/>
+      </w:rPr>
+    </w:lvl>
+    <w:lvl w:ilvl="5">
+      <w:numFmt w:val="bullet"/>
+      <w:lvlText w:val=""/>
+      <w:lvlJc w:val="left"/>
+      <w:pPr>
+        <w:ind w:left="4320" w:hanging="360"/>
+      </w:pPr>
+      <w:rPr>
+        <w:rFonts w:ascii="Wingdings" w:hAnsi="Wingdings" w:cs="Wingdings" w:hint="default"/>
+      </w:rPr>
+    </w:lvl>
+    <w:lvl w:ilvl="6">
+      <w:numFmt w:val="bullet"/>
+      <w:lvlText w:val=""/>
+      <w:lvlJc w:val="left"/>
+      <w:pPr>
+        <w:ind w:left="5040" w:hanging="360"/>
+      </w:pPr>
+      <w:rPr>
+        <w:rFonts w:ascii="Symbol" w:hAnsi="Symbol" w:cs="Symbol" w:hint="default"/>
+      </w:rPr>
+    </w:lvl>
+    <w:lvl w:ilvl="7">
+      <w:numFmt w:val="bullet"/>
+      <w:lvlText w:val="o"/>
+      <w:lvlJc w:val="left"/>
+      <w:pPr>
+        <w:ind w:left="5760" w:hanging="360"/>
+      </w:pPr>
+      <w:rPr>
+        <w:rFonts w:ascii="Courier New" w:hAnsi="Courier New" w:cs="Courier New" w:hint="default"/>
+      </w:rPr>
+    </w:lvl>
+    <w:lvl w:ilvl="8">
+      <w:numFmt w:val="bullet"/>
+      <w:lvlText w:val=""/>
+      <w:lvlJc w:val="left"/>
+      <w:pPr>
+        <w:ind w:left="6480" w:hanging="360"/>
+      </w:pPr>
+      <w:rPr>
+        <w:rFonts w:ascii="Wingdings" w:hAnsi="Wingdings" w:cs="Wingdings" w:hint="default"/>
+      </w:rPr>
+    </w:lvl>
+  </w:abstractNum>
   <w:num w:numId="1000">
     <w:abstractNumId w:val="990"/>
+  </w:num>
+  <w:num w:numId="1001">
+    <w:abstractNumId w:val="991"/>
+  </w:num>
+  <w:num w:numId="1002">
+    <w:abstractNumId w:val="991"/>
   </w:num>
 </w:numbering>
 </file>

</xml_diff>

<commit_message>
Update patient characteristics table with Mean (SD)
</commit_message>
<xml_diff>
--- a/docs/quarto/index.docx
+++ b/docs/quarto/index.docx
@@ -1048,55 +1048,55 @@
                 <w:rFonts w:ascii="Calibri" w:hAnsi="Calibri"/>
                 <w:sz w:val="20"/>
               </w:rPr>
-              <w:t xml:space="default">56 (47, 62)</w:t>
-            </w:r>
-          </w:p>
-        </w:tc>
-        <w:tc>
-          <w:tcPr>
-            <w:tcBorders>
-              <w:top w:val="single" w:space="0" w:color="D3D3D3"/>
-              <w:bottom w:val="single" w:space="0" w:color="D3D3D3"/>
-              <w:start w:val="single" w:space="0" w:color="D3D3D3"/>
-              <w:end w:val="single" w:space="0" w:color="D3D3D3"/>
-            </w:tcBorders>
-          </w:tcPr>
-          <w:p>
-            <w:pPr>
-              <w:spacing w:before="0" w:after="60"/>
-              <w:keepNext/>
-              <w:jc w:val="center"/>
-            </w:pPr>
-            <w:r>
-              <w:rPr>
-                <w:rFonts w:ascii="Calibri" w:hAnsi="Calibri"/>
-                <w:sz w:val="20"/>
-              </w:rPr>
-              <w:t xml:space="default">50 (40, 59)</w:t>
-            </w:r>
-          </w:p>
-        </w:tc>
-        <w:tc>
-          <w:tcPr>
-            <w:tcBorders>
-              <w:top w:val="single" w:space="0" w:color="D3D3D3"/>
-              <w:bottom w:val="single" w:space="0" w:color="D3D3D3"/>
-              <w:start w:val="single" w:space="0" w:color="D3D3D3"/>
-              <w:end w:val="single" w:space="0" w:color="D3D3D3"/>
-            </w:tcBorders>
-          </w:tcPr>
-          <w:p>
-            <w:pPr>
-              <w:spacing w:before="0" w:after="60"/>
-              <w:keepNext/>
-              <w:jc w:val="center"/>
-            </w:pPr>
-            <w:r>
-              <w:rPr>
-                <w:rFonts w:ascii="Calibri" w:hAnsi="Calibri"/>
-                <w:sz w:val="20"/>
-              </w:rPr>
-              <w:t xml:space="default">60 (52, 65)</w:t>
+              <w:t xml:space="default">54 (12)</w:t>
+            </w:r>
+          </w:p>
+        </w:tc>
+        <w:tc>
+          <w:tcPr>
+            <w:tcBorders>
+              <w:top w:val="single" w:space="0" w:color="D3D3D3"/>
+              <w:bottom w:val="single" w:space="0" w:color="D3D3D3"/>
+              <w:start w:val="single" w:space="0" w:color="D3D3D3"/>
+              <w:end w:val="single" w:space="0" w:color="D3D3D3"/>
+            </w:tcBorders>
+          </w:tcPr>
+          <w:p>
+            <w:pPr>
+              <w:spacing w:before="0" w:after="60"/>
+              <w:keepNext/>
+              <w:jc w:val="center"/>
+            </w:pPr>
+            <w:r>
+              <w:rPr>
+                <w:rFonts w:ascii="Calibri" w:hAnsi="Calibri"/>
+                <w:sz w:val="20"/>
+              </w:rPr>
+              <w:t xml:space="default">49 (11)</w:t>
+            </w:r>
+          </w:p>
+        </w:tc>
+        <w:tc>
+          <w:tcPr>
+            <w:tcBorders>
+              <w:top w:val="single" w:space="0" w:color="D3D3D3"/>
+              <w:bottom w:val="single" w:space="0" w:color="D3D3D3"/>
+              <w:start w:val="single" w:space="0" w:color="D3D3D3"/>
+              <w:end w:val="single" w:space="0" w:color="D3D3D3"/>
+            </w:tcBorders>
+          </w:tcPr>
+          <w:p>
+            <w:pPr>
+              <w:spacing w:before="0" w:after="60"/>
+              <w:keepNext/>
+              <w:jc w:val="center"/>
+            </w:pPr>
+            <w:r>
+              <w:rPr>
+                <w:rFonts w:ascii="Calibri" w:hAnsi="Calibri"/>
+                <w:sz w:val="20"/>
+              </w:rPr>
+              <w:t xml:space="default">58 (11)</w:t>
             </w:r>
           </w:p>
         </w:tc>
@@ -1173,55 +1173,55 @@
                 <w:rFonts w:ascii="Calibri" w:hAnsi="Calibri"/>
                 <w:sz w:val="20"/>
               </w:rPr>
-              <w:t xml:space="default">55 (50, 64)</w:t>
-            </w:r>
-          </w:p>
-        </w:tc>
-        <w:tc>
-          <w:tcPr>
-            <w:tcBorders>
-              <w:top w:val="single" w:space="0" w:color="D3D3D3"/>
-              <w:bottom w:val="single" w:space="0" w:color="D3D3D3"/>
-              <w:start w:val="single" w:space="0" w:color="D3D3D3"/>
-              <w:end w:val="single" w:space="0" w:color="D3D3D3"/>
-            </w:tcBorders>
-          </w:tcPr>
-          <w:p>
-            <w:pPr>
-              <w:spacing w:before="0" w:after="60"/>
-              <w:keepNext/>
-              <w:jc w:val="center"/>
-            </w:pPr>
-            <w:r>
-              <w:rPr>
-                <w:rFonts w:ascii="Calibri" w:hAnsi="Calibri"/>
-                <w:sz w:val="20"/>
-              </w:rPr>
-              <w:t xml:space="default">55 (50, 64)</w:t>
-            </w:r>
-          </w:p>
-        </w:tc>
-        <w:tc>
-          <w:tcPr>
-            <w:tcBorders>
-              <w:top w:val="single" w:space="0" w:color="D3D3D3"/>
-              <w:bottom w:val="single" w:space="0" w:color="D3D3D3"/>
-              <w:start w:val="single" w:space="0" w:color="D3D3D3"/>
-              <w:end w:val="single" w:space="0" w:color="D3D3D3"/>
-            </w:tcBorders>
-          </w:tcPr>
-          <w:p>
-            <w:pPr>
-              <w:spacing w:before="0" w:after="60"/>
-              <w:keepNext/>
-              <w:jc w:val="center"/>
-            </w:pPr>
-            <w:r>
-              <w:rPr>
-                <w:rFonts w:ascii="Calibri" w:hAnsi="Calibri"/>
-                <w:sz w:val="20"/>
-              </w:rPr>
-              <w:t xml:space="default">56 (50, 63)</w:t>
+              <w:t xml:space="default">56 (10)</w:t>
+            </w:r>
+          </w:p>
+        </w:tc>
+        <w:tc>
+          <w:tcPr>
+            <w:tcBorders>
+              <w:top w:val="single" w:space="0" w:color="D3D3D3"/>
+              <w:bottom w:val="single" w:space="0" w:color="D3D3D3"/>
+              <w:start w:val="single" w:space="0" w:color="D3D3D3"/>
+              <w:end w:val="single" w:space="0" w:color="D3D3D3"/>
+            </w:tcBorders>
+          </w:tcPr>
+          <w:p>
+            <w:pPr>
+              <w:spacing w:before="0" w:after="60"/>
+              <w:keepNext/>
+              <w:jc w:val="center"/>
+            </w:pPr>
+            <w:r>
+              <w:rPr>
+                <w:rFonts w:ascii="Calibri" w:hAnsi="Calibri"/>
+                <w:sz w:val="20"/>
+              </w:rPr>
+              <w:t xml:space="default">57 (10)</w:t>
+            </w:r>
+          </w:p>
+        </w:tc>
+        <w:tc>
+          <w:tcPr>
+            <w:tcBorders>
+              <w:top w:val="single" w:space="0" w:color="D3D3D3"/>
+              <w:bottom w:val="single" w:space="0" w:color="D3D3D3"/>
+              <w:start w:val="single" w:space="0" w:color="D3D3D3"/>
+              <w:end w:val="single" w:space="0" w:color="D3D3D3"/>
+            </w:tcBorders>
+          </w:tcPr>
+          <w:p>
+            <w:pPr>
+              <w:spacing w:before="0" w:after="60"/>
+              <w:keepNext/>
+              <w:jc w:val="center"/>
+            </w:pPr>
+            <w:r>
+              <w:rPr>
+                <w:rFonts w:ascii="Calibri" w:hAnsi="Calibri"/>
+                <w:sz w:val="20"/>
+              </w:rPr>
+              <w:t xml:space="default">55 (11)</w:t>
             </w:r>
           </w:p>
         </w:tc>
@@ -3027,7 +3027,7 @@
                 <w:rFonts w:ascii="Calibri" w:hAnsi="Calibri"/>
                 <w:sz w:val="20"/>
               </w:rPr>
-              <w:t xml:space="default">n (%); Median (Q1, Q3)</w:t>
+              <w:t xml:space="default">n (%); Mean (SD)</w:t>
             </w:r>
           </w:p>
         </w:tc>

</xml_diff>

<commit_message>
Update analysis with survival analysis and overview write-up
</commit_message>
<xml_diff>
--- a/docs/quarto/index.docx
+++ b/docs/quarto/index.docx
@@ -94,38 +94,29 @@
         <w:t xml:space="preserve">Salman</w:t>
       </w:r>
     </w:p>
-    <w:bookmarkStart w:id="21" w:name="preamble"/>
+    <w:bookmarkStart w:id="21" w:name="summary"/>
     <w:p>
       <w:pPr>
         <w:pStyle w:val="Heading2"/>
       </w:pPr>
       <w:r>
-        <w:t xml:space="preserve">Preamble:</w:t>
+        <w:t xml:space="preserve">Summary:</w:t>
       </w:r>
     </w:p>
     <w:p>
       <w:pPr>
-        <w:numPr>
-          <w:ilvl w:val="0"/>
-          <w:numId w:val="1001"/>
-        </w:numPr>
+        <w:pStyle w:val="FirstParagraph"/>
       </w:pPr>
       <w:r>
         <w:rPr>
           <w:b/>
           <w:bCs/>
         </w:rPr>
-        <w:t xml:space="preserve">Reference Papers:</w:t>
+        <w:t xml:space="preserve">Reference Paper:</w:t>
       </w:r>
-    </w:p>
-    <w:p>
-      <w:pPr>
-        <w:pStyle w:val="Compact"/>
-        <w:numPr>
-          <w:ilvl w:val="1"/>
-          <w:numId w:val="1002"/>
-        </w:numPr>
-      </w:pPr>
+      <w:r>
+        <w:t xml:space="preserve"> </w:t>
+      </w:r>
       <w:hyperlink r:id="rId20">
         <w:r>
           <w:rPr>
@@ -137,110 +128,95 @@
     </w:p>
     <w:p>
       <w:pPr>
-        <w:numPr>
-          <w:ilvl w:val="0"/>
-          <w:numId w:val="1001"/>
-        </w:numPr>
+        <w:pStyle w:val="BodyText"/>
       </w:pPr>
       <w:r>
         <w:rPr>
           <w:b/>
           <w:bCs/>
         </w:rPr>
-        <w:t xml:space="preserve">Study Objectives:</w:t>
-      </w:r>
-      <w:r>
-        <w:t xml:space="preserve"> </w:t>
-      </w:r>
-      <w:r>
-        <w:rPr>
-          <w:i/>
-          <w:iCs/>
-        </w:rPr>
-        <w:t xml:space="preserve">To be written…</w:t>
+        <w:t xml:space="preserve">Study Population:</w:t>
       </w:r>
     </w:p>
     <w:p>
       <w:pPr>
-        <w:numPr>
-          <w:ilvl w:val="0"/>
-          <w:numId w:val="1001"/>
-        </w:numPr>
+        <w:pStyle w:val="BodyText"/>
+      </w:pPr>
+      <w:r>
+        <w:t xml:space="preserve">The dataset included 108 kidney transplant recipients diagnosed with renal cell carcinoma (RCC), consisting of pre-transplant (n = 54) and post-transplant (n = 54) RCC patients. The primary objective was to compare demographic, clinical, and surgical characteristics, as well as survival outcomes between the two patient groups.</w:t>
+      </w:r>
+    </w:p>
+    <w:p>
+      <w:pPr>
+        <w:pStyle w:val="BodyText"/>
       </w:pPr>
       <w:r>
         <w:rPr>
           <w:b/>
           <w:bCs/>
         </w:rPr>
-        <w:t xml:space="preserve">Data Source:</w:t>
-      </w:r>
-      <w:r>
-        <w:t xml:space="preserve"> </w:t>
-      </w:r>
-      <w:r>
-        <w:rPr>
-          <w:i/>
-          <w:iCs/>
-        </w:rPr>
-        <w:t xml:space="preserve">To be written…</w:t>
+        <w:t xml:space="preserve">Descriptive Statistics:</w:t>
       </w:r>
     </w:p>
     <w:p>
       <w:pPr>
-        <w:numPr>
-          <w:ilvl w:val="0"/>
-          <w:numId w:val="1001"/>
-        </w:numPr>
+        <w:pStyle w:val="BodyText"/>
+      </w:pPr>
+      <w:r>
+        <w:t xml:space="preserve">To describe the baseline characteristics and surgical details, we generated tables reporting mean (standard deviation) for continuous variables and counts (percentages) for categorical variables. These tables were stratified by patient groups (pre- and post-transplant RCC) and analyzed using the Wilcoxon rank-sum test for continuous variables and Pearson’s Chi-squared test or Fisher’s exact test for categorical variables.</w:t>
+      </w:r>
+    </w:p>
+    <w:p>
+      <w:pPr>
+        <w:pStyle w:val="BodyText"/>
       </w:pPr>
       <w:r>
         <w:rPr>
           <w:b/>
           <w:bCs/>
         </w:rPr>
-        <w:t xml:space="preserve">Patient Sample:</w:t>
-      </w:r>
-      <w:r>
-        <w:t xml:space="preserve"> </w:t>
-      </w:r>
-      <w:r>
-        <w:rPr>
-          <w:i/>
-          <w:iCs/>
-        </w:rPr>
-        <w:t xml:space="preserve">To be written…</w:t>
+        <w:t xml:space="preserve">Survival Analysis:</w:t>
       </w:r>
     </w:p>
     <w:p>
       <w:pPr>
-        <w:numPr>
-          <w:ilvl w:val="0"/>
-          <w:numId w:val="1001"/>
-        </w:numPr>
+        <w:pStyle w:val="BodyText"/>
+      </w:pPr>
+      <w:r>
+        <w:t xml:space="preserve">We examined survival times, measured as years from RCC diagnosis to death (or last follow-up for surviving patients), for a subset of patients with available survival data (n = 88). Kaplan-Meier survival curves were plotted for pre- and post-transplant groups to illustrate time-to-event distributions visually. Log-rank tests were used to evaluate differences in survival across groups, providing insight into potential variations in prognosis.</w:t>
+      </w:r>
+    </w:p>
+    <w:p>
+      <w:pPr>
+        <w:pStyle w:val="BodyText"/>
+      </w:pPr>
+      <w:r>
+        <w:t xml:space="preserve">Additionally, a univariable Cox proportional hazards regression model was applied to assess the hazard of mortality for post-transplant patients compared to pre-transplant patients.</w:t>
+      </w:r>
+    </w:p>
+    <w:p>
+      <w:pPr>
+        <w:pStyle w:val="BodyText"/>
       </w:pPr>
       <w:r>
         <w:rPr>
           <w:b/>
           <w:bCs/>
         </w:rPr>
-        <w:t xml:space="preserve">Statistical Analysis:</w:t>
-      </w:r>
-      <w:r>
-        <w:t xml:space="preserve"> </w:t>
-      </w:r>
-      <w:r>
-        <w:rPr>
-          <w:i/>
-          <w:iCs/>
-        </w:rPr>
-        <w:t xml:space="preserve">To be written…</w:t>
+        <w:t xml:space="preserve">Limitations:</w:t>
       </w:r>
     </w:p>
     <w:p>
       <w:pPr>
-        <w:numPr>
-          <w:ilvl w:val="0"/>
-          <w:numId w:val="1001"/>
-        </w:numPr>
+        <w:pStyle w:val="BodyText"/>
+      </w:pPr>
+      <w:r>
+        <w:t xml:space="preserve">The study’s small sample size (n=108) limits statistical power, which may contribute to non-significant p-values observed in some comparisons between pre- and post-transplant RCC patients. This low power increases the chance of Type II errors, meaning that true differences may not reach statistical significance in this analysis. Future studies with larger cohorts are needed to better assess these potential differences and provide more conclusive evidence.</w:t>
+      </w:r>
+    </w:p>
+    <w:p>
+      <w:pPr>
+        <w:pStyle w:val="BodyText"/>
       </w:pPr>
       <w:r>
         <w:rPr>
@@ -249,21 +225,23 @@
         </w:rPr>
         <w:t xml:space="preserve">Software:</w:t>
       </w:r>
+    </w:p>
+    <w:p>
+      <w:pPr>
+        <w:pStyle w:val="BodyText"/>
+      </w:pPr>
       <w:r>
-        <w:t xml:space="preserve"> </w:t>
-      </w:r>
-      <w:r>
-        <w:t xml:space="preserve">All analyses were performed using the R Statistical Language (Version 4.4.1; R Foundation for Statistical Computing, Vienna, Austria)</w:t>
+        <w:t xml:space="preserve">All analyses were conducted using the R Statistical Language (Version 4.4.1; R Foundation for Statistical Computing, Vienna, Austria).</w:t>
       </w:r>
     </w:p>
     <w:bookmarkEnd w:id="21"/>
-    <w:bookmarkStart w:id="22" w:name="patient-characteristics-table"/>
+    <w:bookmarkStart w:id="22" w:name="patient-characteristics"/>
     <w:p>
       <w:pPr>
         <w:pStyle w:val="Heading2"/>
       </w:pPr>
       <w:r>
-        <w:t xml:space="preserve">Patient Characteristics Table:</w:t>
+        <w:t xml:space="preserve">Patient Characteristics:</w:t>
       </w:r>
     </w:p>
     <w:tbl xmlns:w="http://schemas.openxmlformats.org/wordprocessingml/2006/main" xmlns:wp="http://schemas.openxmlformats.org/drawingml/2006/wordprocessingDrawing" xmlns:r="http://schemas.openxmlformats.org/officeDocument/2006/relationships" xmlns:w14="http://schemas.microsoft.com/office/word/2010/wordml">
@@ -379,7 +357,7 @@
                 <w:rFonts w:ascii="Calibri" w:hAnsi="Calibri"/>
                 <w:sz w:val="20"/>
               </w:rPr>
-              <w:t xml:space="preserve">Post Transplant</w:t>
+              <w:t xml:space="preserve">Pre Transplant</w:t>
             </w:r>
             <w:r>
               <w:rPr>
@@ -432,7 +410,7 @@
                 <w:rFonts w:ascii="Calibri" w:hAnsi="Calibri"/>
                 <w:sz w:val="20"/>
               </w:rPr>
-              <w:t xml:space="preserve">Pre Transplant</w:t>
+              <w:t xml:space="preserve">Post Transplant</w:t>
             </w:r>
             <w:r>
               <w:rPr>
@@ -697,31 +675,31 @@
                 <w:rFonts w:ascii="Calibri" w:hAnsi="Calibri"/>
                 <w:sz w:val="20"/>
               </w:rPr>
+              <w:t xml:space="default">14 (26%)</w:t>
+            </w:r>
+          </w:p>
+        </w:tc>
+        <w:tc>
+          <w:tcPr>
+            <w:tcBorders>
+              <w:top w:val="single" w:space="0" w:color="D3D3D3"/>
+              <w:bottom w:val="single" w:space="0" w:color="D3D3D3"/>
+              <w:start w:val="single" w:space="0" w:color="D3D3D3"/>
+              <w:end w:val="single" w:space="0" w:color="D3D3D3"/>
+            </w:tcBorders>
+          </w:tcPr>
+          <w:p>
+            <w:pPr>
+              <w:spacing w:before="0" w:after="60"/>
+              <w:keepNext/>
+              <w:jc w:val="center"/>
+            </w:pPr>
+            <w:r>
+              <w:rPr>
+                <w:rFonts w:ascii="Calibri" w:hAnsi="Calibri"/>
+                <w:sz w:val="20"/>
+              </w:rPr>
               <w:t xml:space="default">11 (20%)</w:t>
-            </w:r>
-          </w:p>
-        </w:tc>
-        <w:tc>
-          <w:tcPr>
-            <w:tcBorders>
-              <w:top w:val="single" w:space="0" w:color="D3D3D3"/>
-              <w:bottom w:val="single" w:space="0" w:color="D3D3D3"/>
-              <w:start w:val="single" w:space="0" w:color="D3D3D3"/>
-              <w:end w:val="single" w:space="0" w:color="D3D3D3"/>
-            </w:tcBorders>
-          </w:tcPr>
-          <w:p>
-            <w:pPr>
-              <w:spacing w:before="0" w:after="60"/>
-              <w:keepNext/>
-              <w:jc w:val="center"/>
-            </w:pPr>
-            <w:r>
-              <w:rPr>
-                <w:rFonts w:ascii="Calibri" w:hAnsi="Calibri"/>
-                <w:sz w:val="20"/>
-              </w:rPr>
-              <w:t xml:space="default">14 (26%)</w:t>
             </w:r>
           </w:p>
         </w:tc>
@@ -822,31 +800,31 @@
                 <w:rFonts w:ascii="Calibri" w:hAnsi="Calibri"/>
                 <w:sz w:val="20"/>
               </w:rPr>
+              <w:t xml:space="default">23 (43%)</w:t>
+            </w:r>
+          </w:p>
+        </w:tc>
+        <w:tc>
+          <w:tcPr>
+            <w:tcBorders>
+              <w:top w:val="single" w:space="0" w:color="D3D3D3"/>
+              <w:bottom w:val="single" w:space="0" w:color="D3D3D3"/>
+              <w:start w:val="single" w:space="0" w:color="D3D3D3"/>
+              <w:end w:val="single" w:space="0" w:color="D3D3D3"/>
+            </w:tcBorders>
+          </w:tcPr>
+          <w:p>
+            <w:pPr>
+              <w:spacing w:before="0" w:after="60"/>
+              <w:keepNext/>
+              <w:jc w:val="center"/>
+            </w:pPr>
+            <w:r>
+              <w:rPr>
+                <w:rFonts w:ascii="Calibri" w:hAnsi="Calibri"/>
+                <w:sz w:val="20"/>
+              </w:rPr>
               <w:t xml:space="default">35 (65%)</w:t>
-            </w:r>
-          </w:p>
-        </w:tc>
-        <w:tc>
-          <w:tcPr>
-            <w:tcBorders>
-              <w:top w:val="single" w:space="0" w:color="D3D3D3"/>
-              <w:bottom w:val="single" w:space="0" w:color="D3D3D3"/>
-              <w:start w:val="single" w:space="0" w:color="D3D3D3"/>
-              <w:end w:val="single" w:space="0" w:color="D3D3D3"/>
-            </w:tcBorders>
-          </w:tcPr>
-          <w:p>
-            <w:pPr>
-              <w:spacing w:before="0" w:after="60"/>
-              <w:keepNext/>
-              <w:jc w:val="center"/>
-            </w:pPr>
-            <w:r>
-              <w:rPr>
-                <w:rFonts w:ascii="Calibri" w:hAnsi="Calibri"/>
-                <w:sz w:val="20"/>
-              </w:rPr>
-              <w:t xml:space="default">23 (43%)</w:t>
             </w:r>
           </w:p>
         </w:tc>
@@ -947,31 +925,31 @@
                 <w:rFonts w:ascii="Calibri" w:hAnsi="Calibri"/>
                 <w:sz w:val="20"/>
               </w:rPr>
+              <w:t xml:space="default">17 (31%)</w:t>
+            </w:r>
+          </w:p>
+        </w:tc>
+        <w:tc>
+          <w:tcPr>
+            <w:tcBorders>
+              <w:top w:val="single" w:space="0" w:color="D3D3D3"/>
+              <w:bottom w:val="single" w:space="0" w:color="D3D3D3"/>
+              <w:start w:val="single" w:space="0" w:color="D3D3D3"/>
+              <w:end w:val="single" w:space="0" w:color="D3D3D3"/>
+            </w:tcBorders>
+          </w:tcPr>
+          <w:p>
+            <w:pPr>
+              <w:spacing w:before="0" w:after="60"/>
+              <w:keepNext/>
+              <w:jc w:val="center"/>
+            </w:pPr>
+            <w:r>
+              <w:rPr>
+                <w:rFonts w:ascii="Calibri" w:hAnsi="Calibri"/>
+                <w:sz w:val="20"/>
+              </w:rPr>
               <w:t xml:space="default">8 (15%)</w:t>
-            </w:r>
-          </w:p>
-        </w:tc>
-        <w:tc>
-          <w:tcPr>
-            <w:tcBorders>
-              <w:top w:val="single" w:space="0" w:color="D3D3D3"/>
-              <w:bottom w:val="single" w:space="0" w:color="D3D3D3"/>
-              <w:start w:val="single" w:space="0" w:color="D3D3D3"/>
-              <w:end w:val="single" w:space="0" w:color="D3D3D3"/>
-            </w:tcBorders>
-          </w:tcPr>
-          <w:p>
-            <w:pPr>
-              <w:spacing w:before="0" w:after="60"/>
-              <w:keepNext/>
-              <w:jc w:val="center"/>
-            </w:pPr>
-            <w:r>
-              <w:rPr>
-                <w:rFonts w:ascii="Calibri" w:hAnsi="Calibri"/>
-                <w:sz w:val="20"/>
-              </w:rPr>
-              <w:t xml:space="default">17 (31%)</w:t>
             </w:r>
           </w:p>
         </w:tc>
@@ -1072,31 +1050,31 @@
                 <w:rFonts w:ascii="Calibri" w:hAnsi="Calibri"/>
                 <w:sz w:val="20"/>
               </w:rPr>
+              <w:t xml:space="default">58 (11)</w:t>
+            </w:r>
+          </w:p>
+        </w:tc>
+        <w:tc>
+          <w:tcPr>
+            <w:tcBorders>
+              <w:top w:val="single" w:space="0" w:color="D3D3D3"/>
+              <w:bottom w:val="single" w:space="0" w:color="D3D3D3"/>
+              <w:start w:val="single" w:space="0" w:color="D3D3D3"/>
+              <w:end w:val="single" w:space="0" w:color="D3D3D3"/>
+            </w:tcBorders>
+          </w:tcPr>
+          <w:p>
+            <w:pPr>
+              <w:spacing w:before="0" w:after="60"/>
+              <w:keepNext/>
+              <w:jc w:val="center"/>
+            </w:pPr>
+            <w:r>
+              <w:rPr>
+                <w:rFonts w:ascii="Calibri" w:hAnsi="Calibri"/>
+                <w:sz w:val="20"/>
+              </w:rPr>
               <w:t xml:space="default">49 (11)</w:t>
-            </w:r>
-          </w:p>
-        </w:tc>
-        <w:tc>
-          <w:tcPr>
-            <w:tcBorders>
-              <w:top w:val="single" w:space="0" w:color="D3D3D3"/>
-              <w:bottom w:val="single" w:space="0" w:color="D3D3D3"/>
-              <w:start w:val="single" w:space="0" w:color="D3D3D3"/>
-              <w:end w:val="single" w:space="0" w:color="D3D3D3"/>
-            </w:tcBorders>
-          </w:tcPr>
-          <w:p>
-            <w:pPr>
-              <w:spacing w:before="0" w:after="60"/>
-              <w:keepNext/>
-              <w:jc w:val="center"/>
-            </w:pPr>
-            <w:r>
-              <w:rPr>
-                <w:rFonts w:ascii="Calibri" w:hAnsi="Calibri"/>
-                <w:sz w:val="20"/>
-              </w:rPr>
-              <w:t xml:space="default">58 (11)</w:t>
             </w:r>
           </w:p>
         </w:tc>
@@ -1197,31 +1175,31 @@
                 <w:rFonts w:ascii="Calibri" w:hAnsi="Calibri"/>
                 <w:sz w:val="20"/>
               </w:rPr>
+              <w:t xml:space="default">55 (11)</w:t>
+            </w:r>
+          </w:p>
+        </w:tc>
+        <w:tc>
+          <w:tcPr>
+            <w:tcBorders>
+              <w:top w:val="single" w:space="0" w:color="D3D3D3"/>
+              <w:bottom w:val="single" w:space="0" w:color="D3D3D3"/>
+              <w:start w:val="single" w:space="0" w:color="D3D3D3"/>
+              <w:end w:val="single" w:space="0" w:color="D3D3D3"/>
+            </w:tcBorders>
+          </w:tcPr>
+          <w:p>
+            <w:pPr>
+              <w:spacing w:before="0" w:after="60"/>
+              <w:keepNext/>
+              <w:jc w:val="center"/>
+            </w:pPr>
+            <w:r>
+              <w:rPr>
+                <w:rFonts w:ascii="Calibri" w:hAnsi="Calibri"/>
+                <w:sz w:val="20"/>
+              </w:rPr>
               <w:t xml:space="default">57 (10)</w:t>
-            </w:r>
-          </w:p>
-        </w:tc>
-        <w:tc>
-          <w:tcPr>
-            <w:tcBorders>
-              <w:top w:val="single" w:space="0" w:color="D3D3D3"/>
-              <w:bottom w:val="single" w:space="0" w:color="D3D3D3"/>
-              <w:start w:val="single" w:space="0" w:color="D3D3D3"/>
-              <w:end w:val="single" w:space="0" w:color="D3D3D3"/>
-            </w:tcBorders>
-          </w:tcPr>
-          <w:p>
-            <w:pPr>
-              <w:spacing w:before="0" w:after="60"/>
-              <w:keepNext/>
-              <w:jc w:val="center"/>
-            </w:pPr>
-            <w:r>
-              <w:rPr>
-                <w:rFonts w:ascii="Calibri" w:hAnsi="Calibri"/>
-                <w:sz w:val="20"/>
-              </w:rPr>
-              <w:t xml:space="default">55 (11)</w:t>
             </w:r>
           </w:p>
         </w:tc>
@@ -1447,31 +1425,31 @@
                 <w:rFonts w:ascii="Calibri" w:hAnsi="Calibri"/>
                 <w:sz w:val="20"/>
               </w:rPr>
+              <w:t xml:space="default">37 (69%)</w:t>
+            </w:r>
+          </w:p>
+        </w:tc>
+        <w:tc>
+          <w:tcPr>
+            <w:tcBorders>
+              <w:top w:val="single" w:space="0" w:color="D3D3D3"/>
+              <w:bottom w:val="single" w:space="0" w:color="D3D3D3"/>
+              <w:start w:val="single" w:space="0" w:color="D3D3D3"/>
+              <w:end w:val="single" w:space="0" w:color="D3D3D3"/>
+            </w:tcBorders>
+          </w:tcPr>
+          <w:p>
+            <w:pPr>
+              <w:spacing w:before="0" w:after="60"/>
+              <w:keepNext/>
+              <w:jc w:val="center"/>
+            </w:pPr>
+            <w:r>
+              <w:rPr>
+                <w:rFonts w:ascii="Calibri" w:hAnsi="Calibri"/>
+                <w:sz w:val="20"/>
+              </w:rPr>
               <w:t xml:space="default">38 (70%)</w:t>
-            </w:r>
-          </w:p>
-        </w:tc>
-        <w:tc>
-          <w:tcPr>
-            <w:tcBorders>
-              <w:top w:val="single" w:space="0" w:color="D3D3D3"/>
-              <w:bottom w:val="single" w:space="0" w:color="D3D3D3"/>
-              <w:start w:val="single" w:space="0" w:color="D3D3D3"/>
-              <w:end w:val="single" w:space="0" w:color="D3D3D3"/>
-            </w:tcBorders>
-          </w:tcPr>
-          <w:p>
-            <w:pPr>
-              <w:spacing w:before="0" w:after="60"/>
-              <w:keepNext/>
-              <w:jc w:val="center"/>
-            </w:pPr>
-            <w:r>
-              <w:rPr>
-                <w:rFonts w:ascii="Calibri" w:hAnsi="Calibri"/>
-                <w:sz w:val="20"/>
-              </w:rPr>
-              <w:t xml:space="default">37 (69%)</w:t>
             </w:r>
           </w:p>
         </w:tc>
@@ -1572,31 +1550,31 @@
                 <w:rFonts w:ascii="Calibri" w:hAnsi="Calibri"/>
                 <w:sz w:val="20"/>
               </w:rPr>
+              <w:t xml:space="default">17 (31%)</w:t>
+            </w:r>
+          </w:p>
+        </w:tc>
+        <w:tc>
+          <w:tcPr>
+            <w:tcBorders>
+              <w:top w:val="single" w:space="0" w:color="D3D3D3"/>
+              <w:bottom w:val="single" w:space="0" w:color="D3D3D3"/>
+              <w:start w:val="single" w:space="0" w:color="D3D3D3"/>
+              <w:end w:val="single" w:space="0" w:color="D3D3D3"/>
+            </w:tcBorders>
+          </w:tcPr>
+          <w:p>
+            <w:pPr>
+              <w:spacing w:before="0" w:after="60"/>
+              <w:keepNext/>
+              <w:jc w:val="center"/>
+            </w:pPr>
+            <w:r>
+              <w:rPr>
+                <w:rFonts w:ascii="Calibri" w:hAnsi="Calibri"/>
+                <w:sz w:val="20"/>
+              </w:rPr>
               <w:t xml:space="default">16 (30%)</w:t>
-            </w:r>
-          </w:p>
-        </w:tc>
-        <w:tc>
-          <w:tcPr>
-            <w:tcBorders>
-              <w:top w:val="single" w:space="0" w:color="D3D3D3"/>
-              <w:bottom w:val="single" w:space="0" w:color="D3D3D3"/>
-              <w:start w:val="single" w:space="0" w:color="D3D3D3"/>
-              <w:end w:val="single" w:space="0" w:color="D3D3D3"/>
-            </w:tcBorders>
-          </w:tcPr>
-          <w:p>
-            <w:pPr>
-              <w:spacing w:before="0" w:after="60"/>
-              <w:keepNext/>
-              <w:jc w:val="center"/>
-            </w:pPr>
-            <w:r>
-              <w:rPr>
-                <w:rFonts w:ascii="Calibri" w:hAnsi="Calibri"/>
-                <w:sz w:val="20"/>
-              </w:rPr>
-              <w:t xml:space="default">17 (31%)</w:t>
             </w:r>
           </w:p>
         </w:tc>
@@ -1822,31 +1800,31 @@
                 <w:rFonts w:ascii="Calibri" w:hAnsi="Calibri"/>
                 <w:sz w:val="20"/>
               </w:rPr>
+              <w:t xml:space="default">19 (35%)</w:t>
+            </w:r>
+          </w:p>
+        </w:tc>
+        <w:tc>
+          <w:tcPr>
+            <w:tcBorders>
+              <w:top w:val="single" w:space="0" w:color="D3D3D3"/>
+              <w:bottom w:val="single" w:space="0" w:color="D3D3D3"/>
+              <w:start w:val="single" w:space="0" w:color="D3D3D3"/>
+              <w:end w:val="single" w:space="0" w:color="D3D3D3"/>
+            </w:tcBorders>
+          </w:tcPr>
+          <w:p>
+            <w:pPr>
+              <w:spacing w:before="0" w:after="60"/>
+              <w:keepNext/>
+              <w:jc w:val="center"/>
+            </w:pPr>
+            <w:r>
+              <w:rPr>
+                <w:rFonts w:ascii="Calibri" w:hAnsi="Calibri"/>
+                <w:sz w:val="20"/>
+              </w:rPr>
               <w:t xml:space="default">13 (24%)</w:t>
-            </w:r>
-          </w:p>
-        </w:tc>
-        <w:tc>
-          <w:tcPr>
-            <w:tcBorders>
-              <w:top w:val="single" w:space="0" w:color="D3D3D3"/>
-              <w:bottom w:val="single" w:space="0" w:color="D3D3D3"/>
-              <w:start w:val="single" w:space="0" w:color="D3D3D3"/>
-              <w:end w:val="single" w:space="0" w:color="D3D3D3"/>
-            </w:tcBorders>
-          </w:tcPr>
-          <w:p>
-            <w:pPr>
-              <w:spacing w:before="0" w:after="60"/>
-              <w:keepNext/>
-              <w:jc w:val="center"/>
-            </w:pPr>
-            <w:r>
-              <w:rPr>
-                <w:rFonts w:ascii="Calibri" w:hAnsi="Calibri"/>
-                <w:sz w:val="20"/>
-              </w:rPr>
-              <w:t xml:space="default">19 (35%)</w:t>
             </w:r>
           </w:p>
         </w:tc>
@@ -1947,31 +1925,31 @@
                 <w:rFonts w:ascii="Calibri" w:hAnsi="Calibri"/>
                 <w:sz w:val="20"/>
               </w:rPr>
+              <w:t xml:space="default">8 (15%)</w:t>
+            </w:r>
+          </w:p>
+        </w:tc>
+        <w:tc>
+          <w:tcPr>
+            <w:tcBorders>
+              <w:top w:val="single" w:space="0" w:color="D3D3D3"/>
+              <w:bottom w:val="single" w:space="0" w:color="D3D3D3"/>
+              <w:start w:val="single" w:space="0" w:color="D3D3D3"/>
+              <w:end w:val="single" w:space="0" w:color="D3D3D3"/>
+            </w:tcBorders>
+          </w:tcPr>
+          <w:p>
+            <w:pPr>
+              <w:spacing w:before="0" w:after="60"/>
+              <w:keepNext/>
+              <w:jc w:val="center"/>
+            </w:pPr>
+            <w:r>
+              <w:rPr>
+                <w:rFonts w:ascii="Calibri" w:hAnsi="Calibri"/>
+                <w:sz w:val="20"/>
+              </w:rPr>
               <w:t xml:space="default">12 (22%)</w:t>
-            </w:r>
-          </w:p>
-        </w:tc>
-        <w:tc>
-          <w:tcPr>
-            <w:tcBorders>
-              <w:top w:val="single" w:space="0" w:color="D3D3D3"/>
-              <w:bottom w:val="single" w:space="0" w:color="D3D3D3"/>
-              <w:start w:val="single" w:space="0" w:color="D3D3D3"/>
-              <w:end w:val="single" w:space="0" w:color="D3D3D3"/>
-            </w:tcBorders>
-          </w:tcPr>
-          <w:p>
-            <w:pPr>
-              <w:spacing w:before="0" w:after="60"/>
-              <w:keepNext/>
-              <w:jc w:val="center"/>
-            </w:pPr>
-            <w:r>
-              <w:rPr>
-                <w:rFonts w:ascii="Calibri" w:hAnsi="Calibri"/>
-                <w:sz w:val="20"/>
-              </w:rPr>
-              <w:t xml:space="default">8 (15%)</w:t>
             </w:r>
           </w:p>
         </w:tc>
@@ -2072,31 +2050,31 @@
                 <w:rFonts w:ascii="Calibri" w:hAnsi="Calibri"/>
                 <w:sz w:val="20"/>
               </w:rPr>
+              <w:t xml:space="default">6 (11%)</w:t>
+            </w:r>
+          </w:p>
+        </w:tc>
+        <w:tc>
+          <w:tcPr>
+            <w:tcBorders>
+              <w:top w:val="single" w:space="0" w:color="D3D3D3"/>
+              <w:bottom w:val="single" w:space="0" w:color="D3D3D3"/>
+              <w:start w:val="single" w:space="0" w:color="D3D3D3"/>
+              <w:end w:val="single" w:space="0" w:color="D3D3D3"/>
+            </w:tcBorders>
+          </w:tcPr>
+          <w:p>
+            <w:pPr>
+              <w:spacing w:before="0" w:after="60"/>
+              <w:keepNext/>
+              <w:jc w:val="center"/>
+            </w:pPr>
+            <w:r>
+              <w:rPr>
+                <w:rFonts w:ascii="Calibri" w:hAnsi="Calibri"/>
+                <w:sz w:val="20"/>
+              </w:rPr>
               <w:t xml:space="default">10 (19%)</w:t>
-            </w:r>
-          </w:p>
-        </w:tc>
-        <w:tc>
-          <w:tcPr>
-            <w:tcBorders>
-              <w:top w:val="single" w:space="0" w:color="D3D3D3"/>
-              <w:bottom w:val="single" w:space="0" w:color="D3D3D3"/>
-              <w:start w:val="single" w:space="0" w:color="D3D3D3"/>
-              <w:end w:val="single" w:space="0" w:color="D3D3D3"/>
-            </w:tcBorders>
-          </w:tcPr>
-          <w:p>
-            <w:pPr>
-              <w:spacing w:before="0" w:after="60"/>
-              <w:keepNext/>
-              <w:jc w:val="center"/>
-            </w:pPr>
-            <w:r>
-              <w:rPr>
-                <w:rFonts w:ascii="Calibri" w:hAnsi="Calibri"/>
-                <w:sz w:val="20"/>
-              </w:rPr>
-              <w:t xml:space="default">6 (11%)</w:t>
             </w:r>
           </w:p>
         </w:tc>
@@ -2197,31 +2175,31 @@
                 <w:rFonts w:ascii="Calibri" w:hAnsi="Calibri"/>
                 <w:sz w:val="20"/>
               </w:rPr>
+              <w:t xml:space="default">9 (17%)</w:t>
+            </w:r>
+          </w:p>
+        </w:tc>
+        <w:tc>
+          <w:tcPr>
+            <w:tcBorders>
+              <w:top w:val="single" w:space="0" w:color="D3D3D3"/>
+              <w:bottom w:val="single" w:space="0" w:color="D3D3D3"/>
+              <w:start w:val="single" w:space="0" w:color="D3D3D3"/>
+              <w:end w:val="single" w:space="0" w:color="D3D3D3"/>
+            </w:tcBorders>
+          </w:tcPr>
+          <w:p>
+            <w:pPr>
+              <w:spacing w:before="0" w:after="60"/>
+              <w:keepNext/>
+              <w:jc w:val="center"/>
+            </w:pPr>
+            <w:r>
+              <w:rPr>
+                <w:rFonts w:ascii="Calibri" w:hAnsi="Calibri"/>
+                <w:sz w:val="20"/>
+              </w:rPr>
               <w:t xml:space="default">5 (9.3%)</w:t>
-            </w:r>
-          </w:p>
-        </w:tc>
-        <w:tc>
-          <w:tcPr>
-            <w:tcBorders>
-              <w:top w:val="single" w:space="0" w:color="D3D3D3"/>
-              <w:bottom w:val="single" w:space="0" w:color="D3D3D3"/>
-              <w:start w:val="single" w:space="0" w:color="D3D3D3"/>
-              <w:end w:val="single" w:space="0" w:color="D3D3D3"/>
-            </w:tcBorders>
-          </w:tcPr>
-          <w:p>
-            <w:pPr>
-              <w:spacing w:before="0" w:after="60"/>
-              <w:keepNext/>
-              <w:jc w:val="center"/>
-            </w:pPr>
-            <w:r>
-              <w:rPr>
-                <w:rFonts w:ascii="Calibri" w:hAnsi="Calibri"/>
-                <w:sz w:val="20"/>
-              </w:rPr>
-              <w:t xml:space="default">9 (17%)</w:t>
             </w:r>
           </w:p>
         </w:tc>
@@ -2322,31 +2300,31 @@
                 <w:rFonts w:ascii="Calibri" w:hAnsi="Calibri"/>
                 <w:sz w:val="20"/>
               </w:rPr>
+              <w:t xml:space="default">7 (13%)</w:t>
+            </w:r>
+          </w:p>
+        </w:tc>
+        <w:tc>
+          <w:tcPr>
+            <w:tcBorders>
+              <w:top w:val="single" w:space="0" w:color="D3D3D3"/>
+              <w:bottom w:val="single" w:space="0" w:color="D3D3D3"/>
+              <w:start w:val="single" w:space="0" w:color="D3D3D3"/>
+              <w:end w:val="single" w:space="0" w:color="D3D3D3"/>
+            </w:tcBorders>
+          </w:tcPr>
+          <w:p>
+            <w:pPr>
+              <w:spacing w:before="0" w:after="60"/>
+              <w:keepNext/>
+              <w:jc w:val="center"/>
+            </w:pPr>
+            <w:r>
+              <w:rPr>
+                <w:rFonts w:ascii="Calibri" w:hAnsi="Calibri"/>
+                <w:sz w:val="20"/>
+              </w:rPr>
               <w:t xml:space="default">4 (7.4%)</w:t>
-            </w:r>
-          </w:p>
-        </w:tc>
-        <w:tc>
-          <w:tcPr>
-            <w:tcBorders>
-              <w:top w:val="single" w:space="0" w:color="D3D3D3"/>
-              <w:bottom w:val="single" w:space="0" w:color="D3D3D3"/>
-              <w:start w:val="single" w:space="0" w:color="D3D3D3"/>
-              <w:end w:val="single" w:space="0" w:color="D3D3D3"/>
-            </w:tcBorders>
-          </w:tcPr>
-          <w:p>
-            <w:pPr>
-              <w:spacing w:before="0" w:after="60"/>
-              <w:keepNext/>
-              <w:jc w:val="center"/>
-            </w:pPr>
-            <w:r>
-              <w:rPr>
-                <w:rFonts w:ascii="Calibri" w:hAnsi="Calibri"/>
-                <w:sz w:val="20"/>
-              </w:rPr>
-              <w:t xml:space="default">7 (13%)</w:t>
             </w:r>
           </w:p>
         </w:tc>
@@ -2447,31 +2425,31 @@
                 <w:rFonts w:ascii="Calibri" w:hAnsi="Calibri"/>
                 <w:sz w:val="20"/>
               </w:rPr>
+              <w:t xml:space="default">2 (3.7%)</w:t>
+            </w:r>
+          </w:p>
+        </w:tc>
+        <w:tc>
+          <w:tcPr>
+            <w:tcBorders>
+              <w:top w:val="single" w:space="0" w:color="D3D3D3"/>
+              <w:bottom w:val="single" w:space="0" w:color="D3D3D3"/>
+              <w:start w:val="single" w:space="0" w:color="D3D3D3"/>
+              <w:end w:val="single" w:space="0" w:color="D3D3D3"/>
+            </w:tcBorders>
+          </w:tcPr>
+          <w:p>
+            <w:pPr>
+              <w:spacing w:before="0" w:after="60"/>
+              <w:keepNext/>
+              <w:jc w:val="center"/>
+            </w:pPr>
+            <w:r>
+              <w:rPr>
+                <w:rFonts w:ascii="Calibri" w:hAnsi="Calibri"/>
+                <w:sz w:val="20"/>
+              </w:rPr>
               <w:t xml:space="default">3 (5.6%)</w:t>
-            </w:r>
-          </w:p>
-        </w:tc>
-        <w:tc>
-          <w:tcPr>
-            <w:tcBorders>
-              <w:top w:val="single" w:space="0" w:color="D3D3D3"/>
-              <w:bottom w:val="single" w:space="0" w:color="D3D3D3"/>
-              <w:start w:val="single" w:space="0" w:color="D3D3D3"/>
-              <w:end w:val="single" w:space="0" w:color="D3D3D3"/>
-            </w:tcBorders>
-          </w:tcPr>
-          <w:p>
-            <w:pPr>
-              <w:spacing w:before="0" w:after="60"/>
-              <w:keepNext/>
-              <w:jc w:val="center"/>
-            </w:pPr>
-            <w:r>
-              <w:rPr>
-                <w:rFonts w:ascii="Calibri" w:hAnsi="Calibri"/>
-                <w:sz w:val="20"/>
-              </w:rPr>
-              <w:t xml:space="default">2 (3.7%)</w:t>
             </w:r>
           </w:p>
         </w:tc>
@@ -2697,31 +2675,31 @@
                 <w:rFonts w:ascii="Calibri" w:hAnsi="Calibri"/>
                 <w:sz w:val="20"/>
               </w:rPr>
+              <w:t xml:space="default">0 (0%)</w:t>
+            </w:r>
+          </w:p>
+        </w:tc>
+        <w:tc>
+          <w:tcPr>
+            <w:tcBorders>
+              <w:top w:val="single" w:space="0" w:color="D3D3D3"/>
+              <w:bottom w:val="single" w:space="0" w:color="D3D3D3"/>
+              <w:start w:val="single" w:space="0" w:color="D3D3D3"/>
+              <w:end w:val="single" w:space="0" w:color="D3D3D3"/>
+            </w:tcBorders>
+          </w:tcPr>
+          <w:p>
+            <w:pPr>
+              <w:spacing w:before="0" w:after="60"/>
+              <w:keepNext/>
+              <w:jc w:val="center"/>
+            </w:pPr>
+            <w:r>
+              <w:rPr>
+                <w:rFonts w:ascii="Calibri" w:hAnsi="Calibri"/>
+                <w:sz w:val="20"/>
+              </w:rPr>
               <w:t xml:space="default">2 (3.7%)</w:t>
-            </w:r>
-          </w:p>
-        </w:tc>
-        <w:tc>
-          <w:tcPr>
-            <w:tcBorders>
-              <w:top w:val="single" w:space="0" w:color="D3D3D3"/>
-              <w:bottom w:val="single" w:space="0" w:color="D3D3D3"/>
-              <w:start w:val="single" w:space="0" w:color="D3D3D3"/>
-              <w:end w:val="single" w:space="0" w:color="D3D3D3"/>
-            </w:tcBorders>
-          </w:tcPr>
-          <w:p>
-            <w:pPr>
-              <w:spacing w:before="0" w:after="60"/>
-              <w:keepNext/>
-              <w:jc w:val="center"/>
-            </w:pPr>
-            <w:r>
-              <w:rPr>
-                <w:rFonts w:ascii="Calibri" w:hAnsi="Calibri"/>
-                <w:sz w:val="20"/>
-              </w:rPr>
-              <w:t xml:space="default">0 (0%)</w:t>
             </w:r>
           </w:p>
         </w:tc>
@@ -2947,31 +2925,31 @@
                 <w:rFonts w:ascii="Calibri" w:hAnsi="Calibri"/>
                 <w:sz w:val="20"/>
               </w:rPr>
+              <w:t xml:space="default">0 (0%)</w:t>
+            </w:r>
+          </w:p>
+        </w:tc>
+        <w:tc>
+          <w:tcPr>
+            <w:tcBorders>
+              <w:top w:val="single" w:space="0" w:color="D3D3D3"/>
+              <w:bottom w:val="single" w:space="0" w:color="D3D3D3"/>
+              <w:start w:val="single" w:space="0" w:color="D3D3D3"/>
+              <w:end w:val="single" w:space="0" w:color="D3D3D3"/>
+            </w:tcBorders>
+          </w:tcPr>
+          <w:p>
+            <w:pPr>
+              <w:spacing w:before="0" w:after="60"/>
+              <w:keepNext/>
+              <w:jc w:val="center"/>
+            </w:pPr>
+            <w:r>
+              <w:rPr>
+                <w:rFonts w:ascii="Calibri" w:hAnsi="Calibri"/>
+                <w:sz w:val="20"/>
+              </w:rPr>
               <w:t xml:space="default">2 (3.7%)</w:t>
-            </w:r>
-          </w:p>
-        </w:tc>
-        <w:tc>
-          <w:tcPr>
-            <w:tcBorders>
-              <w:top w:val="single" w:space="0" w:color="D3D3D3"/>
-              <w:bottom w:val="single" w:space="0" w:color="D3D3D3"/>
-              <w:start w:val="single" w:space="0" w:color="D3D3D3"/>
-              <w:end w:val="single" w:space="0" w:color="D3D3D3"/>
-            </w:tcBorders>
-          </w:tcPr>
-          <w:p>
-            <w:pPr>
-              <w:spacing w:before="0" w:after="60"/>
-              <w:keepNext/>
-              <w:jc w:val="center"/>
-            </w:pPr>
-            <w:r>
-              <w:rPr>
-                <w:rFonts w:ascii="Calibri" w:hAnsi="Calibri"/>
-                <w:sz w:val="20"/>
-              </w:rPr>
-              <w:t xml:space="default">0 (0%)</w:t>
             </w:r>
           </w:p>
         </w:tc>
@@ -3066,13 +3044,13 @@
       </w:tr>
     </w:tbl>
     <w:bookmarkEnd w:id="22"/>
-    <w:bookmarkStart w:id="23" w:name="surgery-characteristics-table"/>
+    <w:bookmarkStart w:id="23" w:name="surgical-characteristics"/>
     <w:p>
       <w:pPr>
         <w:pStyle w:val="Heading2"/>
       </w:pPr>
       <w:r>
-        <w:t xml:space="preserve">Surgery Characteristics Table:</w:t>
+        <w:t xml:space="preserve">Surgical Characteristics:</w:t>
       </w:r>
     </w:p>
     <w:tbl xmlns:w="http://schemas.openxmlformats.org/wordprocessingml/2006/main" xmlns:wp="http://schemas.openxmlformats.org/drawingml/2006/wordprocessingDrawing" xmlns:r="http://schemas.openxmlformats.org/officeDocument/2006/relationships" xmlns:w14="http://schemas.microsoft.com/office/word/2010/wordml">
@@ -3188,7 +3166,7 @@
                 <w:rFonts w:ascii="Calibri" w:hAnsi="Calibri"/>
                 <w:sz w:val="20"/>
               </w:rPr>
-              <w:t xml:space="preserve">Post Transplant</w:t>
+              <w:t xml:space="preserve">Pre Transplant</w:t>
             </w:r>
             <w:r>
               <w:rPr>
@@ -3241,7 +3219,7 @@
                 <w:rFonts w:ascii="Calibri" w:hAnsi="Calibri"/>
                 <w:sz w:val="20"/>
               </w:rPr>
-              <w:t xml:space="preserve">Pre Transplant</w:t>
+              <w:t xml:space="preserve">Post Transplant</w:t>
             </w:r>
             <w:r>
               <w:rPr>
@@ -3506,31 +3484,31 @@
                 <w:rFonts w:ascii="Calibri" w:hAnsi="Calibri"/>
                 <w:sz w:val="20"/>
               </w:rPr>
+              <w:t xml:space="default">1 (1.9%)</w:t>
+            </w:r>
+          </w:p>
+        </w:tc>
+        <w:tc>
+          <w:tcPr>
+            <w:tcBorders>
+              <w:top w:val="single" w:space="0" w:color="D3D3D3"/>
+              <w:bottom w:val="single" w:space="0" w:color="D3D3D3"/>
+              <w:start w:val="single" w:space="0" w:color="D3D3D3"/>
+              <w:end w:val="single" w:space="0" w:color="D3D3D3"/>
+            </w:tcBorders>
+          </w:tcPr>
+          <w:p>
+            <w:pPr>
+              <w:spacing w:before="0" w:after="60"/>
+              <w:keepNext/>
+              <w:jc w:val="center"/>
+            </w:pPr>
+            <w:r>
+              <w:rPr>
+                <w:rFonts w:ascii="Calibri" w:hAnsi="Calibri"/>
+                <w:sz w:val="20"/>
+              </w:rPr>
               <w:t xml:space="default">4 (7.4%)</w:t>
-            </w:r>
-          </w:p>
-        </w:tc>
-        <w:tc>
-          <w:tcPr>
-            <w:tcBorders>
-              <w:top w:val="single" w:space="0" w:color="D3D3D3"/>
-              <w:bottom w:val="single" w:space="0" w:color="D3D3D3"/>
-              <w:start w:val="single" w:space="0" w:color="D3D3D3"/>
-              <w:end w:val="single" w:space="0" w:color="D3D3D3"/>
-            </w:tcBorders>
-          </w:tcPr>
-          <w:p>
-            <w:pPr>
-              <w:spacing w:before="0" w:after="60"/>
-              <w:keepNext/>
-              <w:jc w:val="center"/>
-            </w:pPr>
-            <w:r>
-              <w:rPr>
-                <w:rFonts w:ascii="Calibri" w:hAnsi="Calibri"/>
-                <w:sz w:val="20"/>
-              </w:rPr>
-              <w:t xml:space="default">1 (1.9%)</w:t>
             </w:r>
           </w:p>
         </w:tc>
@@ -3631,31 +3609,31 @@
                 <w:rFonts w:ascii="Calibri" w:hAnsi="Calibri"/>
                 <w:sz w:val="20"/>
               </w:rPr>
+              <w:t xml:space="default">5 (9.3%)</w:t>
+            </w:r>
+          </w:p>
+        </w:tc>
+        <w:tc>
+          <w:tcPr>
+            <w:tcBorders>
+              <w:top w:val="single" w:space="0" w:color="D3D3D3"/>
+              <w:bottom w:val="single" w:space="0" w:color="D3D3D3"/>
+              <w:start w:val="single" w:space="0" w:color="D3D3D3"/>
+              <w:end w:val="single" w:space="0" w:color="D3D3D3"/>
+            </w:tcBorders>
+          </w:tcPr>
+          <w:p>
+            <w:pPr>
+              <w:spacing w:before="0" w:after="60"/>
+              <w:keepNext/>
+              <w:jc w:val="center"/>
+            </w:pPr>
+            <w:r>
+              <w:rPr>
+                <w:rFonts w:ascii="Calibri" w:hAnsi="Calibri"/>
+                <w:sz w:val="20"/>
+              </w:rPr>
               <w:t xml:space="default">7 (13%)</w:t>
-            </w:r>
-          </w:p>
-        </w:tc>
-        <w:tc>
-          <w:tcPr>
-            <w:tcBorders>
-              <w:top w:val="single" w:space="0" w:color="D3D3D3"/>
-              <w:bottom w:val="single" w:space="0" w:color="D3D3D3"/>
-              <w:start w:val="single" w:space="0" w:color="D3D3D3"/>
-              <w:end w:val="single" w:space="0" w:color="D3D3D3"/>
-            </w:tcBorders>
-          </w:tcPr>
-          <w:p>
-            <w:pPr>
-              <w:spacing w:before="0" w:after="60"/>
-              <w:keepNext/>
-              <w:jc w:val="center"/>
-            </w:pPr>
-            <w:r>
-              <w:rPr>
-                <w:rFonts w:ascii="Calibri" w:hAnsi="Calibri"/>
-                <w:sz w:val="20"/>
-              </w:rPr>
-              <w:t xml:space="default">5 (9.3%)</w:t>
             </w:r>
           </w:p>
         </w:tc>
@@ -3756,31 +3734,31 @@
                 <w:rFonts w:ascii="Calibri" w:hAnsi="Calibri"/>
                 <w:sz w:val="20"/>
               </w:rPr>
+              <w:t xml:space="default">0 (0%)</w:t>
+            </w:r>
+          </w:p>
+        </w:tc>
+        <w:tc>
+          <w:tcPr>
+            <w:tcBorders>
+              <w:top w:val="single" w:space="0" w:color="D3D3D3"/>
+              <w:bottom w:val="single" w:space="0" w:color="D3D3D3"/>
+              <w:start w:val="single" w:space="0" w:color="D3D3D3"/>
+              <w:end w:val="single" w:space="0" w:color="D3D3D3"/>
+            </w:tcBorders>
+          </w:tcPr>
+          <w:p>
+            <w:pPr>
+              <w:spacing w:before="0" w:after="60"/>
+              <w:keepNext/>
+              <w:jc w:val="center"/>
+            </w:pPr>
+            <w:r>
+              <w:rPr>
+                <w:rFonts w:ascii="Calibri" w:hAnsi="Calibri"/>
+                <w:sz w:val="20"/>
+              </w:rPr>
               <w:t xml:space="default">2 (3.7%)</w:t>
-            </w:r>
-          </w:p>
-        </w:tc>
-        <w:tc>
-          <w:tcPr>
-            <w:tcBorders>
-              <w:top w:val="single" w:space="0" w:color="D3D3D3"/>
-              <w:bottom w:val="single" w:space="0" w:color="D3D3D3"/>
-              <w:start w:val="single" w:space="0" w:color="D3D3D3"/>
-              <w:end w:val="single" w:space="0" w:color="D3D3D3"/>
-            </w:tcBorders>
-          </w:tcPr>
-          <w:p>
-            <w:pPr>
-              <w:spacing w:before="0" w:after="60"/>
-              <w:keepNext/>
-              <w:jc w:val="center"/>
-            </w:pPr>
-            <w:r>
-              <w:rPr>
-                <w:rFonts w:ascii="Calibri" w:hAnsi="Calibri"/>
-                <w:sz w:val="20"/>
-              </w:rPr>
-              <w:t xml:space="default">0 (0%)</w:t>
             </w:r>
           </w:p>
         </w:tc>
@@ -3881,31 +3859,31 @@
                 <w:rFonts w:ascii="Calibri" w:hAnsi="Calibri"/>
                 <w:sz w:val="20"/>
               </w:rPr>
+              <w:t xml:space="default">45 (83%)</w:t>
+            </w:r>
+          </w:p>
+        </w:tc>
+        <w:tc>
+          <w:tcPr>
+            <w:tcBorders>
+              <w:top w:val="single" w:space="0" w:color="D3D3D3"/>
+              <w:bottom w:val="single" w:space="0" w:color="D3D3D3"/>
+              <w:start w:val="single" w:space="0" w:color="D3D3D3"/>
+              <w:end w:val="single" w:space="0" w:color="D3D3D3"/>
+            </w:tcBorders>
+          </w:tcPr>
+          <w:p>
+            <w:pPr>
+              <w:spacing w:before="0" w:after="60"/>
+              <w:keepNext/>
+              <w:jc w:val="center"/>
+            </w:pPr>
+            <w:r>
+              <w:rPr>
+                <w:rFonts w:ascii="Calibri" w:hAnsi="Calibri"/>
+                <w:sz w:val="20"/>
+              </w:rPr>
               <w:t xml:space="default">41 (76%)</w:t>
-            </w:r>
-          </w:p>
-        </w:tc>
-        <w:tc>
-          <w:tcPr>
-            <w:tcBorders>
-              <w:top w:val="single" w:space="0" w:color="D3D3D3"/>
-              <w:bottom w:val="single" w:space="0" w:color="D3D3D3"/>
-              <w:start w:val="single" w:space="0" w:color="D3D3D3"/>
-              <w:end w:val="single" w:space="0" w:color="D3D3D3"/>
-            </w:tcBorders>
-          </w:tcPr>
-          <w:p>
-            <w:pPr>
-              <w:spacing w:before="0" w:after="60"/>
-              <w:keepNext/>
-              <w:jc w:val="center"/>
-            </w:pPr>
-            <w:r>
-              <w:rPr>
-                <w:rFonts w:ascii="Calibri" w:hAnsi="Calibri"/>
-                <w:sz w:val="20"/>
-              </w:rPr>
-              <w:t xml:space="default">45 (83%)</w:t>
             </w:r>
           </w:p>
         </w:tc>
@@ -4006,31 +3984,31 @@
                 <w:rFonts w:ascii="Calibri" w:hAnsi="Calibri"/>
                 <w:sz w:val="20"/>
               </w:rPr>
+              <w:t xml:space="default">3 (5.6%)</w:t>
+            </w:r>
+          </w:p>
+        </w:tc>
+        <w:tc>
+          <w:tcPr>
+            <w:tcBorders>
+              <w:top w:val="single" w:space="0" w:color="D3D3D3"/>
+              <w:bottom w:val="single" w:space="0" w:color="D3D3D3"/>
+              <w:start w:val="single" w:space="0" w:color="D3D3D3"/>
+              <w:end w:val="single" w:space="0" w:color="D3D3D3"/>
+            </w:tcBorders>
+          </w:tcPr>
+          <w:p>
+            <w:pPr>
+              <w:spacing w:before="0" w:after="60"/>
+              <w:keepNext/>
+              <w:jc w:val="center"/>
+            </w:pPr>
+            <w:r>
+              <w:rPr>
+                <w:rFonts w:ascii="Calibri" w:hAnsi="Calibri"/>
+                <w:sz w:val="20"/>
+              </w:rPr>
               <w:t xml:space="default">0 (0%)</w:t>
-            </w:r>
-          </w:p>
-        </w:tc>
-        <w:tc>
-          <w:tcPr>
-            <w:tcBorders>
-              <w:top w:val="single" w:space="0" w:color="D3D3D3"/>
-              <w:bottom w:val="single" w:space="0" w:color="D3D3D3"/>
-              <w:start w:val="single" w:space="0" w:color="D3D3D3"/>
-              <w:end w:val="single" w:space="0" w:color="D3D3D3"/>
-            </w:tcBorders>
-          </w:tcPr>
-          <w:p>
-            <w:pPr>
-              <w:spacing w:before="0" w:after="60"/>
-              <w:keepNext/>
-              <w:jc w:val="center"/>
-            </w:pPr>
-            <w:r>
-              <w:rPr>
-                <w:rFonts w:ascii="Calibri" w:hAnsi="Calibri"/>
-                <w:sz w:val="20"/>
-              </w:rPr>
-              <w:t xml:space="default">3 (5.6%)</w:t>
             </w:r>
           </w:p>
         </w:tc>
@@ -4256,31 +4234,31 @@
                 <w:rFonts w:ascii="Calibri" w:hAnsi="Calibri"/>
                 <w:sz w:val="20"/>
               </w:rPr>
+              <w:t xml:space="default">1 (1.9%)</w:t>
+            </w:r>
+          </w:p>
+        </w:tc>
+        <w:tc>
+          <w:tcPr>
+            <w:tcBorders>
+              <w:top w:val="single" w:space="0" w:color="D3D3D3"/>
+              <w:bottom w:val="single" w:space="0" w:color="D3D3D3"/>
+              <w:start w:val="single" w:space="0" w:color="D3D3D3"/>
+              <w:end w:val="single" w:space="0" w:color="D3D3D3"/>
+            </w:tcBorders>
+          </w:tcPr>
+          <w:p>
+            <w:pPr>
+              <w:spacing w:before="0" w:after="60"/>
+              <w:keepNext/>
+              <w:jc w:val="center"/>
+            </w:pPr>
+            <w:r>
+              <w:rPr>
+                <w:rFonts w:ascii="Calibri" w:hAnsi="Calibri"/>
+                <w:sz w:val="20"/>
+              </w:rPr>
               <w:t xml:space="default">2 (3.7%)</w:t>
-            </w:r>
-          </w:p>
-        </w:tc>
-        <w:tc>
-          <w:tcPr>
-            <w:tcBorders>
-              <w:top w:val="single" w:space="0" w:color="D3D3D3"/>
-              <w:bottom w:val="single" w:space="0" w:color="D3D3D3"/>
-              <w:start w:val="single" w:space="0" w:color="D3D3D3"/>
-              <w:end w:val="single" w:space="0" w:color="D3D3D3"/>
-            </w:tcBorders>
-          </w:tcPr>
-          <w:p>
-            <w:pPr>
-              <w:spacing w:before="0" w:after="60"/>
-              <w:keepNext/>
-              <w:jc w:val="center"/>
-            </w:pPr>
-            <w:r>
-              <w:rPr>
-                <w:rFonts w:ascii="Calibri" w:hAnsi="Calibri"/>
-                <w:sz w:val="20"/>
-              </w:rPr>
-              <w:t xml:space="default">1 (1.9%)</w:t>
             </w:r>
           </w:p>
         </w:tc>
@@ -4381,31 +4359,31 @@
                 <w:rFonts w:ascii="Calibri" w:hAnsi="Calibri"/>
                 <w:sz w:val="20"/>
               </w:rPr>
+              <w:t xml:space="default">1 (1.9%)</w:t>
+            </w:r>
+          </w:p>
+        </w:tc>
+        <w:tc>
+          <w:tcPr>
+            <w:tcBorders>
+              <w:top w:val="single" w:space="0" w:color="D3D3D3"/>
+              <w:bottom w:val="single" w:space="0" w:color="D3D3D3"/>
+              <w:start w:val="single" w:space="0" w:color="D3D3D3"/>
+              <w:end w:val="single" w:space="0" w:color="D3D3D3"/>
+            </w:tcBorders>
+          </w:tcPr>
+          <w:p>
+            <w:pPr>
+              <w:spacing w:before="0" w:after="60"/>
+              <w:keepNext/>
+              <w:jc w:val="center"/>
+            </w:pPr>
+            <w:r>
+              <w:rPr>
+                <w:rFonts w:ascii="Calibri" w:hAnsi="Calibri"/>
+                <w:sz w:val="20"/>
+              </w:rPr>
               <w:t xml:space="default">3 (5.6%)</w:t>
-            </w:r>
-          </w:p>
-        </w:tc>
-        <w:tc>
-          <w:tcPr>
-            <w:tcBorders>
-              <w:top w:val="single" w:space="0" w:color="D3D3D3"/>
-              <w:bottom w:val="single" w:space="0" w:color="D3D3D3"/>
-              <w:start w:val="single" w:space="0" w:color="D3D3D3"/>
-              <w:end w:val="single" w:space="0" w:color="D3D3D3"/>
-            </w:tcBorders>
-          </w:tcPr>
-          <w:p>
-            <w:pPr>
-              <w:spacing w:before="0" w:after="60"/>
-              <w:keepNext/>
-              <w:jc w:val="center"/>
-            </w:pPr>
-            <w:r>
-              <w:rPr>
-                <w:rFonts w:ascii="Calibri" w:hAnsi="Calibri"/>
-                <w:sz w:val="20"/>
-              </w:rPr>
-              <w:t xml:space="default">1 (1.9%)</w:t>
             </w:r>
           </w:p>
         </w:tc>
@@ -4506,31 +4484,31 @@
                 <w:rFonts w:ascii="Calibri" w:hAnsi="Calibri"/>
                 <w:sz w:val="20"/>
               </w:rPr>
+              <w:t xml:space="default">21 (39%)</w:t>
+            </w:r>
+          </w:p>
+        </w:tc>
+        <w:tc>
+          <w:tcPr>
+            <w:tcBorders>
+              <w:top w:val="single" w:space="0" w:color="D3D3D3"/>
+              <w:bottom w:val="single" w:space="0" w:color="D3D3D3"/>
+              <w:start w:val="single" w:space="0" w:color="D3D3D3"/>
+              <w:end w:val="single" w:space="0" w:color="D3D3D3"/>
+            </w:tcBorders>
+          </w:tcPr>
+          <w:p>
+            <w:pPr>
+              <w:spacing w:before="0" w:after="60"/>
+              <w:keepNext/>
+              <w:jc w:val="center"/>
+            </w:pPr>
+            <w:r>
+              <w:rPr>
+                <w:rFonts w:ascii="Calibri" w:hAnsi="Calibri"/>
+                <w:sz w:val="20"/>
+              </w:rPr>
               <w:t xml:space="default">17 (31%)</w:t>
-            </w:r>
-          </w:p>
-        </w:tc>
-        <w:tc>
-          <w:tcPr>
-            <w:tcBorders>
-              <w:top w:val="single" w:space="0" w:color="D3D3D3"/>
-              <w:bottom w:val="single" w:space="0" w:color="D3D3D3"/>
-              <w:start w:val="single" w:space="0" w:color="D3D3D3"/>
-              <w:end w:val="single" w:space="0" w:color="D3D3D3"/>
-            </w:tcBorders>
-          </w:tcPr>
-          <w:p>
-            <w:pPr>
-              <w:spacing w:before="0" w:after="60"/>
-              <w:keepNext/>
-              <w:jc w:val="center"/>
-            </w:pPr>
-            <w:r>
-              <w:rPr>
-                <w:rFonts w:ascii="Calibri" w:hAnsi="Calibri"/>
-                <w:sz w:val="20"/>
-              </w:rPr>
-              <w:t xml:space="default">21 (39%)</w:t>
             </w:r>
           </w:p>
         </w:tc>
@@ -4631,31 +4609,31 @@
                 <w:rFonts w:ascii="Calibri" w:hAnsi="Calibri"/>
                 <w:sz w:val="20"/>
               </w:rPr>
+              <w:t xml:space="default">5 (9.3%)</w:t>
+            </w:r>
+          </w:p>
+        </w:tc>
+        <w:tc>
+          <w:tcPr>
+            <w:tcBorders>
+              <w:top w:val="single" w:space="0" w:color="D3D3D3"/>
+              <w:bottom w:val="single" w:space="0" w:color="D3D3D3"/>
+              <w:start w:val="single" w:space="0" w:color="D3D3D3"/>
+              <w:end w:val="single" w:space="0" w:color="D3D3D3"/>
+            </w:tcBorders>
+          </w:tcPr>
+          <w:p>
+            <w:pPr>
+              <w:spacing w:before="0" w:after="60"/>
+              <w:keepNext/>
+              <w:jc w:val="center"/>
+            </w:pPr>
+            <w:r>
+              <w:rPr>
+                <w:rFonts w:ascii="Calibri" w:hAnsi="Calibri"/>
+                <w:sz w:val="20"/>
+              </w:rPr>
               <w:t xml:space="default">0 (0%)</w:t>
-            </w:r>
-          </w:p>
-        </w:tc>
-        <w:tc>
-          <w:tcPr>
-            <w:tcBorders>
-              <w:top w:val="single" w:space="0" w:color="D3D3D3"/>
-              <w:bottom w:val="single" w:space="0" w:color="D3D3D3"/>
-              <w:start w:val="single" w:space="0" w:color="D3D3D3"/>
-              <w:end w:val="single" w:space="0" w:color="D3D3D3"/>
-            </w:tcBorders>
-          </w:tcPr>
-          <w:p>
-            <w:pPr>
-              <w:spacing w:before="0" w:after="60"/>
-              <w:keepNext/>
-              <w:jc w:val="center"/>
-            </w:pPr>
-            <w:r>
-              <w:rPr>
-                <w:rFonts w:ascii="Calibri" w:hAnsi="Calibri"/>
-                <w:sz w:val="20"/>
-              </w:rPr>
-              <w:t xml:space="default">5 (9.3%)</w:t>
             </w:r>
           </w:p>
         </w:tc>
@@ -4756,31 +4734,31 @@
                 <w:rFonts w:ascii="Calibri" w:hAnsi="Calibri"/>
                 <w:sz w:val="20"/>
               </w:rPr>
+              <w:t xml:space="default">1 (1.9%)</w:t>
+            </w:r>
+          </w:p>
+        </w:tc>
+        <w:tc>
+          <w:tcPr>
+            <w:tcBorders>
+              <w:top w:val="single" w:space="0" w:color="D3D3D3"/>
+              <w:bottom w:val="single" w:space="0" w:color="D3D3D3"/>
+              <w:start w:val="single" w:space="0" w:color="D3D3D3"/>
+              <w:end w:val="single" w:space="0" w:color="D3D3D3"/>
+            </w:tcBorders>
+          </w:tcPr>
+          <w:p>
+            <w:pPr>
+              <w:spacing w:before="0" w:after="60"/>
+              <w:keepNext/>
+              <w:jc w:val="center"/>
+            </w:pPr>
+            <w:r>
+              <w:rPr>
+                <w:rFonts w:ascii="Calibri" w:hAnsi="Calibri"/>
+                <w:sz w:val="20"/>
+              </w:rPr>
               <w:t xml:space="default">4 (7.4%)</w:t>
-            </w:r>
-          </w:p>
-        </w:tc>
-        <w:tc>
-          <w:tcPr>
-            <w:tcBorders>
-              <w:top w:val="single" w:space="0" w:color="D3D3D3"/>
-              <w:bottom w:val="single" w:space="0" w:color="D3D3D3"/>
-              <w:start w:val="single" w:space="0" w:color="D3D3D3"/>
-              <w:end w:val="single" w:space="0" w:color="D3D3D3"/>
-            </w:tcBorders>
-          </w:tcPr>
-          <w:p>
-            <w:pPr>
-              <w:spacing w:before="0" w:after="60"/>
-              <w:keepNext/>
-              <w:jc w:val="center"/>
-            </w:pPr>
-            <w:r>
-              <w:rPr>
-                <w:rFonts w:ascii="Calibri" w:hAnsi="Calibri"/>
-                <w:sz w:val="20"/>
-              </w:rPr>
-              <w:t xml:space="default">1 (1.9%)</w:t>
             </w:r>
           </w:p>
         </w:tc>
@@ -4881,31 +4859,31 @@
                 <w:rFonts w:ascii="Calibri" w:hAnsi="Calibri"/>
                 <w:sz w:val="20"/>
               </w:rPr>
+              <w:t xml:space="default">18 (33%)</w:t>
+            </w:r>
+          </w:p>
+        </w:tc>
+        <w:tc>
+          <w:tcPr>
+            <w:tcBorders>
+              <w:top w:val="single" w:space="0" w:color="D3D3D3"/>
+              <w:bottom w:val="single" w:space="0" w:color="D3D3D3"/>
+              <w:start w:val="single" w:space="0" w:color="D3D3D3"/>
+              <w:end w:val="single" w:space="0" w:color="D3D3D3"/>
+            </w:tcBorders>
+          </w:tcPr>
+          <w:p>
+            <w:pPr>
+              <w:spacing w:before="0" w:after="60"/>
+              <w:keepNext/>
+              <w:jc w:val="center"/>
+            </w:pPr>
+            <w:r>
+              <w:rPr>
+                <w:rFonts w:ascii="Calibri" w:hAnsi="Calibri"/>
+                <w:sz w:val="20"/>
+              </w:rPr>
               <w:t xml:space="default">22 (41%)</w:t>
-            </w:r>
-          </w:p>
-        </w:tc>
-        <w:tc>
-          <w:tcPr>
-            <w:tcBorders>
-              <w:top w:val="single" w:space="0" w:color="D3D3D3"/>
-              <w:bottom w:val="single" w:space="0" w:color="D3D3D3"/>
-              <w:start w:val="single" w:space="0" w:color="D3D3D3"/>
-              <w:end w:val="single" w:space="0" w:color="D3D3D3"/>
-            </w:tcBorders>
-          </w:tcPr>
-          <w:p>
-            <w:pPr>
-              <w:spacing w:before="0" w:after="60"/>
-              <w:keepNext/>
-              <w:jc w:val="center"/>
-            </w:pPr>
-            <w:r>
-              <w:rPr>
-                <w:rFonts w:ascii="Calibri" w:hAnsi="Calibri"/>
-                <w:sz w:val="20"/>
-              </w:rPr>
-              <w:t xml:space="default">18 (33%)</w:t>
             </w:r>
           </w:p>
         </w:tc>
@@ -5006,31 +4984,31 @@
                 <w:rFonts w:ascii="Calibri" w:hAnsi="Calibri"/>
                 <w:sz w:val="20"/>
               </w:rPr>
+              <w:t xml:space="default">1 (1.9%)</w:t>
+            </w:r>
+          </w:p>
+        </w:tc>
+        <w:tc>
+          <w:tcPr>
+            <w:tcBorders>
+              <w:top w:val="single" w:space="0" w:color="D3D3D3"/>
+              <w:bottom w:val="single" w:space="0" w:color="D3D3D3"/>
+              <w:start w:val="single" w:space="0" w:color="D3D3D3"/>
+              <w:end w:val="single" w:space="0" w:color="D3D3D3"/>
+            </w:tcBorders>
+          </w:tcPr>
+          <w:p>
+            <w:pPr>
+              <w:spacing w:before="0" w:after="60"/>
+              <w:keepNext/>
+              <w:jc w:val="center"/>
+            </w:pPr>
+            <w:r>
+              <w:rPr>
+                <w:rFonts w:ascii="Calibri" w:hAnsi="Calibri"/>
+                <w:sz w:val="20"/>
+              </w:rPr>
               <w:t xml:space="default">2 (3.7%)</w:t>
-            </w:r>
-          </w:p>
-        </w:tc>
-        <w:tc>
-          <w:tcPr>
-            <w:tcBorders>
-              <w:top w:val="single" w:space="0" w:color="D3D3D3"/>
-              <w:bottom w:val="single" w:space="0" w:color="D3D3D3"/>
-              <w:start w:val="single" w:space="0" w:color="D3D3D3"/>
-              <w:end w:val="single" w:space="0" w:color="D3D3D3"/>
-            </w:tcBorders>
-          </w:tcPr>
-          <w:p>
-            <w:pPr>
-              <w:spacing w:before="0" w:after="60"/>
-              <w:keepNext/>
-              <w:jc w:val="center"/>
-            </w:pPr>
-            <w:r>
-              <w:rPr>
-                <w:rFonts w:ascii="Calibri" w:hAnsi="Calibri"/>
-                <w:sz w:val="20"/>
-              </w:rPr>
-              <w:t xml:space="default">1 (1.9%)</w:t>
             </w:r>
           </w:p>
         </w:tc>
@@ -5131,31 +5109,31 @@
                 <w:rFonts w:ascii="Calibri" w:hAnsi="Calibri"/>
                 <w:sz w:val="20"/>
               </w:rPr>
+              <w:t xml:space="default">6 (11%)</w:t>
+            </w:r>
+          </w:p>
+        </w:tc>
+        <w:tc>
+          <w:tcPr>
+            <w:tcBorders>
+              <w:top w:val="single" w:space="0" w:color="D3D3D3"/>
+              <w:bottom w:val="single" w:space="0" w:color="D3D3D3"/>
+              <w:start w:val="single" w:space="0" w:color="D3D3D3"/>
+              <w:end w:val="single" w:space="0" w:color="D3D3D3"/>
+            </w:tcBorders>
+          </w:tcPr>
+          <w:p>
+            <w:pPr>
+              <w:spacing w:before="0" w:after="60"/>
+              <w:keepNext/>
+              <w:jc w:val="center"/>
+            </w:pPr>
+            <w:r>
+              <w:rPr>
+                <w:rFonts w:ascii="Calibri" w:hAnsi="Calibri"/>
+                <w:sz w:val="20"/>
+              </w:rPr>
               <w:t xml:space="default">4 (7.4%)</w:t>
-            </w:r>
-          </w:p>
-        </w:tc>
-        <w:tc>
-          <w:tcPr>
-            <w:tcBorders>
-              <w:top w:val="single" w:space="0" w:color="D3D3D3"/>
-              <w:bottom w:val="single" w:space="0" w:color="D3D3D3"/>
-              <w:start w:val="single" w:space="0" w:color="D3D3D3"/>
-              <w:end w:val="single" w:space="0" w:color="D3D3D3"/>
-            </w:tcBorders>
-          </w:tcPr>
-          <w:p>
-            <w:pPr>
-              <w:spacing w:before="0" w:after="60"/>
-              <w:keepNext/>
-              <w:jc w:val="center"/>
-            </w:pPr>
-            <w:r>
-              <w:rPr>
-                <w:rFonts w:ascii="Calibri" w:hAnsi="Calibri"/>
-                <w:sz w:val="20"/>
-              </w:rPr>
-              <w:t xml:space="default">6 (11%)</w:t>
             </w:r>
           </w:p>
         </w:tc>
@@ -5381,31 +5359,31 @@
                 <w:rFonts w:ascii="Calibri" w:hAnsi="Calibri"/>
                 <w:sz w:val="20"/>
               </w:rPr>
+              <w:t xml:space="default">3 (5.6%)</w:t>
+            </w:r>
+          </w:p>
+        </w:tc>
+        <w:tc>
+          <w:tcPr>
+            <w:tcBorders>
+              <w:top w:val="single" w:space="0" w:color="D3D3D3"/>
+              <w:bottom w:val="single" w:space="0" w:color="D3D3D3"/>
+              <w:start w:val="single" w:space="0" w:color="D3D3D3"/>
+              <w:end w:val="single" w:space="0" w:color="D3D3D3"/>
+            </w:tcBorders>
+          </w:tcPr>
+          <w:p>
+            <w:pPr>
+              <w:spacing w:before="0" w:after="60"/>
+              <w:keepNext/>
+              <w:jc w:val="center"/>
+            </w:pPr>
+            <w:r>
+              <w:rPr>
+                <w:rFonts w:ascii="Calibri" w:hAnsi="Calibri"/>
+                <w:sz w:val="20"/>
+              </w:rPr>
               <w:t xml:space="default">12 (22%)</w:t>
-            </w:r>
-          </w:p>
-        </w:tc>
-        <w:tc>
-          <w:tcPr>
-            <w:tcBorders>
-              <w:top w:val="single" w:space="0" w:color="D3D3D3"/>
-              <w:bottom w:val="single" w:space="0" w:color="D3D3D3"/>
-              <w:start w:val="single" w:space="0" w:color="D3D3D3"/>
-              <w:end w:val="single" w:space="0" w:color="D3D3D3"/>
-            </w:tcBorders>
-          </w:tcPr>
-          <w:p>
-            <w:pPr>
-              <w:spacing w:before="0" w:after="60"/>
-              <w:keepNext/>
-              <w:jc w:val="center"/>
-            </w:pPr>
-            <w:r>
-              <w:rPr>
-                <w:rFonts w:ascii="Calibri" w:hAnsi="Calibri"/>
-                <w:sz w:val="20"/>
-              </w:rPr>
-              <w:t xml:space="default">3 (5.6%)</w:t>
             </w:r>
           </w:p>
         </w:tc>
@@ -5506,31 +5484,31 @@
                 <w:rFonts w:ascii="Calibri" w:hAnsi="Calibri"/>
                 <w:sz w:val="20"/>
               </w:rPr>
+              <w:t xml:space="default">10 (19%)</w:t>
+            </w:r>
+          </w:p>
+        </w:tc>
+        <w:tc>
+          <w:tcPr>
+            <w:tcBorders>
+              <w:top w:val="single" w:space="0" w:color="D3D3D3"/>
+              <w:bottom w:val="single" w:space="0" w:color="D3D3D3"/>
+              <w:start w:val="single" w:space="0" w:color="D3D3D3"/>
+              <w:end w:val="single" w:space="0" w:color="D3D3D3"/>
+            </w:tcBorders>
+          </w:tcPr>
+          <w:p>
+            <w:pPr>
+              <w:spacing w:before="0" w:after="60"/>
+              <w:keepNext/>
+              <w:jc w:val="center"/>
+            </w:pPr>
+            <w:r>
+              <w:rPr>
+                <w:rFonts w:ascii="Calibri" w:hAnsi="Calibri"/>
+                <w:sz w:val="20"/>
+              </w:rPr>
               <w:t xml:space="default">18 (33%)</w:t>
-            </w:r>
-          </w:p>
-        </w:tc>
-        <w:tc>
-          <w:tcPr>
-            <w:tcBorders>
-              <w:top w:val="single" w:space="0" w:color="D3D3D3"/>
-              <w:bottom w:val="single" w:space="0" w:color="D3D3D3"/>
-              <w:start w:val="single" w:space="0" w:color="D3D3D3"/>
-              <w:end w:val="single" w:space="0" w:color="D3D3D3"/>
-            </w:tcBorders>
-          </w:tcPr>
-          <w:p>
-            <w:pPr>
-              <w:spacing w:before="0" w:after="60"/>
-              <w:keepNext/>
-              <w:jc w:val="center"/>
-            </w:pPr>
-            <w:r>
-              <w:rPr>
-                <w:rFonts w:ascii="Calibri" w:hAnsi="Calibri"/>
-                <w:sz w:val="20"/>
-              </w:rPr>
-              <w:t xml:space="default">10 (19%)</w:t>
             </w:r>
           </w:p>
         </w:tc>
@@ -5631,31 +5609,31 @@
                 <w:rFonts w:ascii="Calibri" w:hAnsi="Calibri"/>
                 <w:sz w:val="20"/>
               </w:rPr>
+              <w:t xml:space="default">5 (9.3%)</w:t>
+            </w:r>
+          </w:p>
+        </w:tc>
+        <w:tc>
+          <w:tcPr>
+            <w:tcBorders>
+              <w:top w:val="single" w:space="0" w:color="D3D3D3"/>
+              <w:bottom w:val="single" w:space="0" w:color="D3D3D3"/>
+              <w:start w:val="single" w:space="0" w:color="D3D3D3"/>
+              <w:end w:val="single" w:space="0" w:color="D3D3D3"/>
+            </w:tcBorders>
+          </w:tcPr>
+          <w:p>
+            <w:pPr>
+              <w:spacing w:before="0" w:after="60"/>
+              <w:keepNext/>
+              <w:jc w:val="center"/>
+            </w:pPr>
+            <w:r>
+              <w:rPr>
+                <w:rFonts w:ascii="Calibri" w:hAnsi="Calibri"/>
+                <w:sz w:val="20"/>
+              </w:rPr>
               <w:t xml:space="default">6 (11%)</w:t>
-            </w:r>
-          </w:p>
-        </w:tc>
-        <w:tc>
-          <w:tcPr>
-            <w:tcBorders>
-              <w:top w:val="single" w:space="0" w:color="D3D3D3"/>
-              <w:bottom w:val="single" w:space="0" w:color="D3D3D3"/>
-              <w:start w:val="single" w:space="0" w:color="D3D3D3"/>
-              <w:end w:val="single" w:space="0" w:color="D3D3D3"/>
-            </w:tcBorders>
-          </w:tcPr>
-          <w:p>
-            <w:pPr>
-              <w:spacing w:before="0" w:after="60"/>
-              <w:keepNext/>
-              <w:jc w:val="center"/>
-            </w:pPr>
-            <w:r>
-              <w:rPr>
-                <w:rFonts w:ascii="Calibri" w:hAnsi="Calibri"/>
-                <w:sz w:val="20"/>
-              </w:rPr>
-              <w:t xml:space="default">5 (9.3%)</w:t>
             </w:r>
           </w:p>
         </w:tc>
@@ -5881,31 +5859,31 @@
                 <w:rFonts w:ascii="Calibri" w:hAnsi="Calibri"/>
                 <w:sz w:val="20"/>
               </w:rPr>
+              <w:t xml:space="default">35 (65%)</w:t>
+            </w:r>
+          </w:p>
+        </w:tc>
+        <w:tc>
+          <w:tcPr>
+            <w:tcBorders>
+              <w:top w:val="single" w:space="0" w:color="D3D3D3"/>
+              <w:bottom w:val="single" w:space="0" w:color="D3D3D3"/>
+              <w:start w:val="single" w:space="0" w:color="D3D3D3"/>
+              <w:end w:val="single" w:space="0" w:color="D3D3D3"/>
+            </w:tcBorders>
+          </w:tcPr>
+          <w:p>
+            <w:pPr>
+              <w:spacing w:before="0" w:after="60"/>
+              <w:keepNext/>
+              <w:jc w:val="center"/>
+            </w:pPr>
+            <w:r>
+              <w:rPr>
+                <w:rFonts w:ascii="Calibri" w:hAnsi="Calibri"/>
+                <w:sz w:val="20"/>
+              </w:rPr>
               <w:t xml:space="default">17 (31%)</w:t>
-            </w:r>
-          </w:p>
-        </w:tc>
-        <w:tc>
-          <w:tcPr>
-            <w:tcBorders>
-              <w:top w:val="single" w:space="0" w:color="D3D3D3"/>
-              <w:bottom w:val="single" w:space="0" w:color="D3D3D3"/>
-              <w:start w:val="single" w:space="0" w:color="D3D3D3"/>
-              <w:end w:val="single" w:space="0" w:color="D3D3D3"/>
-            </w:tcBorders>
-          </w:tcPr>
-          <w:p>
-            <w:pPr>
-              <w:spacing w:before="0" w:after="60"/>
-              <w:keepNext/>
-              <w:jc w:val="center"/>
-            </w:pPr>
-            <w:r>
-              <w:rPr>
-                <w:rFonts w:ascii="Calibri" w:hAnsi="Calibri"/>
-                <w:sz w:val="20"/>
-              </w:rPr>
-              <w:t xml:space="default">35 (65%)</w:t>
             </w:r>
           </w:p>
         </w:tc>
@@ -6131,31 +6109,31 @@
                 <w:rFonts w:ascii="Calibri" w:hAnsi="Calibri"/>
                 <w:sz w:val="20"/>
               </w:rPr>
+              <w:t xml:space="default">44 (81%)</w:t>
+            </w:r>
+          </w:p>
+        </w:tc>
+        <w:tc>
+          <w:tcPr>
+            <w:tcBorders>
+              <w:top w:val="single" w:space="0" w:color="D3D3D3"/>
+              <w:bottom w:val="single" w:space="0" w:color="D3D3D3"/>
+              <w:start w:val="single" w:space="0" w:color="D3D3D3"/>
+              <w:end w:val="single" w:space="0" w:color="D3D3D3"/>
+            </w:tcBorders>
+          </w:tcPr>
+          <w:p>
+            <w:pPr>
+              <w:spacing w:before="0" w:after="60"/>
+              <w:keepNext/>
+              <w:jc w:val="center"/>
+            </w:pPr>
+            <w:r>
+              <w:rPr>
+                <w:rFonts w:ascii="Calibri" w:hAnsi="Calibri"/>
+                <w:sz w:val="20"/>
+              </w:rPr>
               <w:t xml:space="default">40 (74%)</w:t>
-            </w:r>
-          </w:p>
-        </w:tc>
-        <w:tc>
-          <w:tcPr>
-            <w:tcBorders>
-              <w:top w:val="single" w:space="0" w:color="D3D3D3"/>
-              <w:bottom w:val="single" w:space="0" w:color="D3D3D3"/>
-              <w:start w:val="single" w:space="0" w:color="D3D3D3"/>
-              <w:end w:val="single" w:space="0" w:color="D3D3D3"/>
-            </w:tcBorders>
-          </w:tcPr>
-          <w:p>
-            <w:pPr>
-              <w:spacing w:before="0" w:after="60"/>
-              <w:keepNext/>
-              <w:jc w:val="center"/>
-            </w:pPr>
-            <w:r>
-              <w:rPr>
-                <w:rFonts w:ascii="Calibri" w:hAnsi="Calibri"/>
-                <w:sz w:val="20"/>
-              </w:rPr>
-              <w:t xml:space="default">44 (81%)</w:t>
             </w:r>
           </w:p>
         </w:tc>
@@ -6256,31 +6234,31 @@
                 <w:rFonts w:ascii="Calibri" w:hAnsi="Calibri"/>
                 <w:sz w:val="20"/>
               </w:rPr>
+              <w:t xml:space="default">1 (1.9%)</w:t>
+            </w:r>
+          </w:p>
+        </w:tc>
+        <w:tc>
+          <w:tcPr>
+            <w:tcBorders>
+              <w:top w:val="single" w:space="0" w:color="D3D3D3"/>
+              <w:bottom w:val="single" w:space="0" w:color="D3D3D3"/>
+              <w:start w:val="single" w:space="0" w:color="D3D3D3"/>
+              <w:end w:val="single" w:space="0" w:color="D3D3D3"/>
+            </w:tcBorders>
+          </w:tcPr>
+          <w:p>
+            <w:pPr>
+              <w:spacing w:before="0" w:after="60"/>
+              <w:keepNext/>
+              <w:jc w:val="center"/>
+            </w:pPr>
+            <w:r>
+              <w:rPr>
+                <w:rFonts w:ascii="Calibri" w:hAnsi="Calibri"/>
+                <w:sz w:val="20"/>
+              </w:rPr>
               <w:t xml:space="default">5 (9.3%)</w:t>
-            </w:r>
-          </w:p>
-        </w:tc>
-        <w:tc>
-          <w:tcPr>
-            <w:tcBorders>
-              <w:top w:val="single" w:space="0" w:color="D3D3D3"/>
-              <w:bottom w:val="single" w:space="0" w:color="D3D3D3"/>
-              <w:start w:val="single" w:space="0" w:color="D3D3D3"/>
-              <w:end w:val="single" w:space="0" w:color="D3D3D3"/>
-            </w:tcBorders>
-          </w:tcPr>
-          <w:p>
-            <w:pPr>
-              <w:spacing w:before="0" w:after="60"/>
-              <w:keepNext/>
-              <w:jc w:val="center"/>
-            </w:pPr>
-            <w:r>
-              <w:rPr>
-                <w:rFonts w:ascii="Calibri" w:hAnsi="Calibri"/>
-                <w:sz w:val="20"/>
-              </w:rPr>
-              <w:t xml:space="default">1 (1.9%)</w:t>
             </w:r>
           </w:p>
         </w:tc>
@@ -6381,31 +6359,31 @@
                 <w:rFonts w:ascii="Calibri" w:hAnsi="Calibri"/>
                 <w:sz w:val="20"/>
               </w:rPr>
+              <w:t xml:space="default">0 (0%)</w:t>
+            </w:r>
+          </w:p>
+        </w:tc>
+        <w:tc>
+          <w:tcPr>
+            <w:tcBorders>
+              <w:top w:val="single" w:space="0" w:color="D3D3D3"/>
+              <w:bottom w:val="single" w:space="0" w:color="D3D3D3"/>
+              <w:start w:val="single" w:space="0" w:color="D3D3D3"/>
+              <w:end w:val="single" w:space="0" w:color="D3D3D3"/>
+            </w:tcBorders>
+          </w:tcPr>
+          <w:p>
+            <w:pPr>
+              <w:spacing w:before="0" w:after="60"/>
+              <w:keepNext/>
+              <w:jc w:val="center"/>
+            </w:pPr>
+            <w:r>
+              <w:rPr>
+                <w:rFonts w:ascii="Calibri" w:hAnsi="Calibri"/>
+                <w:sz w:val="20"/>
+              </w:rPr>
               <w:t xml:space="default">3 (5.6%)</w:t>
-            </w:r>
-          </w:p>
-        </w:tc>
-        <w:tc>
-          <w:tcPr>
-            <w:tcBorders>
-              <w:top w:val="single" w:space="0" w:color="D3D3D3"/>
-              <w:bottom w:val="single" w:space="0" w:color="D3D3D3"/>
-              <w:start w:val="single" w:space="0" w:color="D3D3D3"/>
-              <w:end w:val="single" w:space="0" w:color="D3D3D3"/>
-            </w:tcBorders>
-          </w:tcPr>
-          <w:p>
-            <w:pPr>
-              <w:spacing w:before="0" w:after="60"/>
-              <w:keepNext/>
-              <w:jc w:val="center"/>
-            </w:pPr>
-            <w:r>
-              <w:rPr>
-                <w:rFonts w:ascii="Calibri" w:hAnsi="Calibri"/>
-                <w:sz w:val="20"/>
-              </w:rPr>
-              <w:t xml:space="default">0 (0%)</w:t>
             </w:r>
           </w:p>
         </w:tc>
@@ -6506,31 +6484,31 @@
                 <w:rFonts w:ascii="Calibri" w:hAnsi="Calibri"/>
                 <w:sz w:val="20"/>
               </w:rPr>
+              <w:t xml:space="default">0 (0%)</w:t>
+            </w:r>
+          </w:p>
+        </w:tc>
+        <w:tc>
+          <w:tcPr>
+            <w:tcBorders>
+              <w:top w:val="single" w:space="0" w:color="D3D3D3"/>
+              <w:bottom w:val="single" w:space="0" w:color="D3D3D3"/>
+              <w:start w:val="single" w:space="0" w:color="D3D3D3"/>
+              <w:end w:val="single" w:space="0" w:color="D3D3D3"/>
+            </w:tcBorders>
+          </w:tcPr>
+          <w:p>
+            <w:pPr>
+              <w:spacing w:before="0" w:after="60"/>
+              <w:keepNext/>
+              <w:jc w:val="center"/>
+            </w:pPr>
+            <w:r>
+              <w:rPr>
+                <w:rFonts w:ascii="Calibri" w:hAnsi="Calibri"/>
+                <w:sz w:val="20"/>
+              </w:rPr>
               <w:t xml:space="default">1 (1.9%)</w:t>
-            </w:r>
-          </w:p>
-        </w:tc>
-        <w:tc>
-          <w:tcPr>
-            <w:tcBorders>
-              <w:top w:val="single" w:space="0" w:color="D3D3D3"/>
-              <w:bottom w:val="single" w:space="0" w:color="D3D3D3"/>
-              <w:start w:val="single" w:space="0" w:color="D3D3D3"/>
-              <w:end w:val="single" w:space="0" w:color="D3D3D3"/>
-            </w:tcBorders>
-          </w:tcPr>
-          <w:p>
-            <w:pPr>
-              <w:spacing w:before="0" w:after="60"/>
-              <w:keepNext/>
-              <w:jc w:val="center"/>
-            </w:pPr>
-            <w:r>
-              <w:rPr>
-                <w:rFonts w:ascii="Calibri" w:hAnsi="Calibri"/>
-                <w:sz w:val="20"/>
-              </w:rPr>
-              <w:t xml:space="default">0 (0%)</w:t>
             </w:r>
           </w:p>
         </w:tc>
@@ -6631,31 +6609,31 @@
                 <w:rFonts w:ascii="Calibri" w:hAnsi="Calibri"/>
                 <w:sz w:val="20"/>
               </w:rPr>
+              <w:t xml:space="default">9 (17%)</w:t>
+            </w:r>
+          </w:p>
+        </w:tc>
+        <w:tc>
+          <w:tcPr>
+            <w:tcBorders>
+              <w:top w:val="single" w:space="0" w:color="D3D3D3"/>
+              <w:bottom w:val="single" w:space="0" w:color="D3D3D3"/>
+              <w:start w:val="single" w:space="0" w:color="D3D3D3"/>
+              <w:end w:val="single" w:space="0" w:color="D3D3D3"/>
+            </w:tcBorders>
+          </w:tcPr>
+          <w:p>
+            <w:pPr>
+              <w:spacing w:before="0" w:after="60"/>
+              <w:keepNext/>
+              <w:jc w:val="center"/>
+            </w:pPr>
+            <w:r>
+              <w:rPr>
+                <w:rFonts w:ascii="Calibri" w:hAnsi="Calibri"/>
+                <w:sz w:val="20"/>
+              </w:rPr>
               <w:t xml:space="default">5 (9.3%)</w:t>
-            </w:r>
-          </w:p>
-        </w:tc>
-        <w:tc>
-          <w:tcPr>
-            <w:tcBorders>
-              <w:top w:val="single" w:space="0" w:color="D3D3D3"/>
-              <w:bottom w:val="single" w:space="0" w:color="D3D3D3"/>
-              <w:start w:val="single" w:space="0" w:color="D3D3D3"/>
-              <w:end w:val="single" w:space="0" w:color="D3D3D3"/>
-            </w:tcBorders>
-          </w:tcPr>
-          <w:p>
-            <w:pPr>
-              <w:spacing w:before="0" w:after="60"/>
-              <w:keepNext/>
-              <w:jc w:val="center"/>
-            </w:pPr>
-            <w:r>
-              <w:rPr>
-                <w:rFonts w:ascii="Calibri" w:hAnsi="Calibri"/>
-                <w:sz w:val="20"/>
-              </w:rPr>
-              <w:t xml:space="default">9 (17%)</w:t>
             </w:r>
           </w:p>
         </w:tc>
@@ -6750,6 +6728,549 @@
       </w:tr>
     </w:tbl>
     <w:bookmarkEnd w:id="23"/>
+    <w:bookmarkStart w:id="29" w:name="survival-analysis"/>
+    <w:p>
+      <w:pPr>
+        <w:pStyle w:val="Heading2"/>
+      </w:pPr>
+      <w:r>
+        <w:t xml:space="preserve">Survival Analysis:</w:t>
+      </w:r>
+    </w:p>
+    <w:bookmarkStart w:id="27" w:name="kaplan-meier-curves"/>
+    <w:p>
+      <w:pPr>
+        <w:pStyle w:val="Heading3"/>
+      </w:pPr>
+      <w:r>
+        <w:t xml:space="preserve">Kaplan-Meier Curves:</w:t>
+      </w:r>
+    </w:p>
+    <w:p>
+      <w:pPr>
+        <w:pStyle w:val="FirstParagraph"/>
+      </w:pPr>
+      <w:r>
+        <w:drawing>
+          <wp:inline>
+            <wp:extent cx="4620126" cy="3696101"/>
+            <wp:effectExtent b="0" l="0" r="0" t="0"/>
+            <wp:docPr descr="" title="" id="25" name="Picture"/>
+            <a:graphic>
+              <a:graphicData uri="http://schemas.openxmlformats.org/drawingml/2006/picture">
+                <pic:pic>
+                  <pic:nvPicPr>
+                    <pic:cNvPr descr="index_files/figure-docx/DX_Died_KM-1.png" id="26" name="Picture"/>
+                    <pic:cNvPicPr>
+                      <a:picLocks noChangeArrowheads="1" noChangeAspect="1"/>
+                    </pic:cNvPicPr>
+                  </pic:nvPicPr>
+                  <pic:blipFill>
+                    <a:blip r:embed="rId24"/>
+                    <a:stretch>
+                      <a:fillRect/>
+                    </a:stretch>
+                  </pic:blipFill>
+                  <pic:spPr bwMode="auto">
+                    <a:xfrm>
+                      <a:off x="0" y="0"/>
+                      <a:ext cx="4620126" cy="3696101"/>
+                    </a:xfrm>
+                    <a:prstGeom prst="rect">
+                      <a:avLst/>
+                    </a:prstGeom>
+                    <a:noFill/>
+                    <a:ln w="9525">
+                      <a:noFill/>
+                      <a:headEnd/>
+                      <a:tailEnd/>
+                    </a:ln>
+                  </pic:spPr>
+                </pic:pic>
+              </a:graphicData>
+            </a:graphic>
+          </wp:inline>
+        </w:drawing>
+      </w:r>
+    </w:p>
+    <w:bookmarkEnd w:id="27"/>
+    <w:bookmarkStart w:id="28" w:name="univariable-cox-regression"/>
+    <w:p>
+      <w:pPr>
+        <w:pStyle w:val="Heading3"/>
+      </w:pPr>
+      <w:r>
+        <w:t xml:space="preserve">Univariable Cox Regression:</w:t>
+      </w:r>
+    </w:p>
+    <w:tbl xmlns:w="http://schemas.openxmlformats.org/wordprocessingml/2006/main" xmlns:wp="http://schemas.openxmlformats.org/drawingml/2006/wordprocessingDrawing" xmlns:r="http://schemas.openxmlformats.org/officeDocument/2006/relationships" xmlns:w14="http://schemas.microsoft.com/office/word/2010/wordml">
+      <w:tblPr>
+        <w:tblCellMar>
+          <w:top w:w="0" w:type="dxa"/>
+          <w:bottom w:w="0" w:type="dxa"/>
+          <w:start w:w="60" w:type="dxa"/>
+          <w:end w:w="60" w:type="dxa"/>
+        </w:tblCellMar>
+        <w:tblW w:type="auto" w:w="0"/>
+        <w:tblLook w:firstRow="0" w:lastRow="0" w:firstColumn="0" w:lastColumn="0" w:noHBand="0" w:noVBand="0"/>
+        <w:jc w:val="center"/>
+      </w:tblPr>
+      <w:tr>
+        <w:trPr>
+          <w:cantSplit/>
+          <w:tblHeader/>
+        </w:trPr>
+        <w:tc>
+          <w:tcPr>
+            <w:tcBorders>
+              <w:top w:val="single" w:sz="16" w:space="0" w:color="D3D3D3"/>
+              <w:bottom w:val="single" w:sz="16" w:space="0" w:color="D3D3D3"/>
+              <w:start w:val="single" w:space="0" w:color="D3D3D3"/>
+            </w:tcBorders>
+          </w:tcPr>
+          <w:p>
+            <w:pPr>
+              <w:spacing w:before="0" w:after="60"/>
+              <w:keepNext/>
+              <w:jc w:val="start"/>
+            </w:pPr>
+            <w:r>
+              <w:rPr>
+                <w:b w:val="true"/>
+                <w:rFonts w:ascii="Calibri" w:hAnsi="Calibri"/>
+                <w:sz w:val="20"/>
+              </w:rPr>
+              <w:t xml:space="preserve">Characteristic</w:t>
+            </w:r>
+          </w:p>
+        </w:tc>
+        <w:tc>
+          <w:tcPr>
+            <w:tcBorders>
+              <w:top w:val="single" w:sz="16" w:space="0" w:color="D3D3D3"/>
+              <w:bottom w:val="single" w:sz="16" w:space="0" w:color="D3D3D3"/>
+            </w:tcBorders>
+          </w:tcPr>
+          <w:p>
+            <w:pPr>
+              <w:spacing w:before="0" w:after="60"/>
+              <w:keepNext/>
+              <w:jc w:val="center"/>
+            </w:pPr>
+            <w:r>
+              <w:rPr>
+                <w:b w:val="true"/>
+                <w:rFonts w:ascii="Calibri" w:hAnsi="Calibri"/>
+                <w:sz w:val="20"/>
+              </w:rPr>
+              <w:t xml:space="preserve">HR</w:t>
+            </w:r>
+            <w:r>
+              <w:rPr>
+                <w:vertAlign w:val="superscript"/>
+                <w:i/>
+                <w:rFonts w:ascii="Calibri" w:hAnsi="Calibri"/>
+                <w:sz w:val="20"/>
+              </w:rPr>
+              <w:t xml:space="default">1</w:t>
+            </w:r>
+          </w:p>
+        </w:tc>
+        <w:tc>
+          <w:tcPr>
+            <w:tcBorders>
+              <w:top w:val="single" w:sz="16" w:space="0" w:color="D3D3D3"/>
+              <w:bottom w:val="single" w:sz="16" w:space="0" w:color="D3D3D3"/>
+            </w:tcBorders>
+          </w:tcPr>
+          <w:p>
+            <w:pPr>
+              <w:spacing w:before="0" w:after="60"/>
+              <w:keepNext/>
+              <w:jc w:val="center"/>
+            </w:pPr>
+            <w:r>
+              <w:rPr>
+                <w:b w:val="true"/>
+                <w:rFonts w:ascii="Calibri" w:hAnsi="Calibri"/>
+                <w:sz w:val="20"/>
+              </w:rPr>
+              <w:t xml:space="preserve">95% CI</w:t>
+            </w:r>
+            <w:r>
+              <w:rPr>
+                <w:vertAlign w:val="superscript"/>
+                <w:i/>
+                <w:rFonts w:ascii="Calibri" w:hAnsi="Calibri"/>
+                <w:sz w:val="20"/>
+              </w:rPr>
+              <w:t xml:space="default">1</w:t>
+            </w:r>
+          </w:p>
+        </w:tc>
+        <w:tc>
+          <w:tcPr>
+            <w:tcBorders>
+              <w:top w:val="single" w:sz="16" w:space="0" w:color="D3D3D3"/>
+              <w:bottom w:val="single" w:sz="16" w:space="0" w:color="D3D3D3"/>
+              <w:end w:val="single" w:space="0" w:color="D3D3D3"/>
+            </w:tcBorders>
+          </w:tcPr>
+          <w:p>
+            <w:pPr>
+              <w:spacing w:before="0" w:after="60"/>
+              <w:keepNext/>
+              <w:jc w:val="center"/>
+            </w:pPr>
+            <w:r>
+              <w:rPr>
+                <w:b w:val="true"/>
+                <w:rFonts w:ascii="Calibri" w:hAnsi="Calibri"/>
+                <w:sz w:val="20"/>
+              </w:rPr>
+              <w:t xml:space="preserve">p-value</w:t>
+            </w:r>
+          </w:p>
+        </w:tc>
+      </w:tr>
+      <w:tr>
+        <w:trPr>
+          <w:cantSplit/>
+        </w:trPr>
+        <w:tc>
+          <w:tcPr>
+            <w:tcBorders>
+              <w:top w:val="single" w:space="0" w:color="D3D3D3"/>
+              <w:bottom w:val="single" w:space="0" w:color="D3D3D3"/>
+              <w:start w:val="single" w:space="0" w:color="D3D3D3"/>
+              <w:end w:val="single" w:space="0" w:color="D3D3D3"/>
+            </w:tcBorders>
+          </w:tcPr>
+          <w:p>
+            <w:pPr>
+              <w:spacing w:before="0" w:after="60"/>
+              <w:keepNext/>
+              <w:jc w:val="start"/>
+            </w:pPr>
+            <w:r>
+              <w:rPr>
+                <w:rFonts w:ascii="Calibri" w:hAnsi="Calibri"/>
+                <w:sz w:val="20"/>
+              </w:rPr>
+              <w:t xml:space="default">RCC Diagnosis</w:t>
+            </w:r>
+          </w:p>
+        </w:tc>
+        <w:tc>
+          <w:tcPr>
+            <w:tcBorders>
+              <w:top w:val="single" w:space="0" w:color="D3D3D3"/>
+              <w:bottom w:val="single" w:space="0" w:color="D3D3D3"/>
+              <w:start w:val="single" w:space="0" w:color="D3D3D3"/>
+              <w:end w:val="single" w:space="0" w:color="D3D3D3"/>
+            </w:tcBorders>
+          </w:tcPr>
+          <w:p>
+            <w:pPr>
+              <w:spacing w:before="0" w:after="60"/>
+              <w:keepNext/>
+              <w:jc w:val="center"/>
+            </w:pPr>
+            <w:r>
+              <w:rPr>
+                <w:rFonts w:ascii="Calibri" w:hAnsi="Calibri"/>
+                <w:sz w:val="20"/>
+              </w:rPr>
+              <w:t xml:space="default"/>
+            </w:r>
+          </w:p>
+        </w:tc>
+        <w:tc>
+          <w:tcPr>
+            <w:tcBorders>
+              <w:top w:val="single" w:space="0" w:color="D3D3D3"/>
+              <w:bottom w:val="single" w:space="0" w:color="D3D3D3"/>
+              <w:start w:val="single" w:space="0" w:color="D3D3D3"/>
+              <w:end w:val="single" w:space="0" w:color="D3D3D3"/>
+            </w:tcBorders>
+          </w:tcPr>
+          <w:p>
+            <w:pPr>
+              <w:spacing w:before="0" w:after="60"/>
+              <w:keepNext/>
+              <w:jc w:val="center"/>
+            </w:pPr>
+            <w:r>
+              <w:rPr>
+                <w:rFonts w:ascii="Calibri" w:hAnsi="Calibri"/>
+                <w:sz w:val="20"/>
+              </w:rPr>
+              <w:t xml:space="default"/>
+            </w:r>
+          </w:p>
+        </w:tc>
+        <w:tc>
+          <w:tcPr>
+            <w:tcBorders>
+              <w:top w:val="single" w:space="0" w:color="D3D3D3"/>
+              <w:bottom w:val="single" w:space="0" w:color="D3D3D3"/>
+              <w:start w:val="single" w:space="0" w:color="D3D3D3"/>
+              <w:end w:val="single" w:space="0" w:color="D3D3D3"/>
+            </w:tcBorders>
+          </w:tcPr>
+          <w:p>
+            <w:pPr>
+              <w:spacing w:before="0" w:after="60"/>
+              <w:keepNext/>
+              <w:jc w:val="center"/>
+            </w:pPr>
+            <w:r>
+              <w:rPr>
+                <w:rFonts w:ascii="Calibri" w:hAnsi="Calibri"/>
+                <w:sz w:val="20"/>
+              </w:rPr>
+              <w:t xml:space="default"/>
+            </w:r>
+          </w:p>
+        </w:tc>
+      </w:tr>
+      <w:tr>
+        <w:trPr>
+          <w:cantSplit/>
+        </w:trPr>
+        <w:tc>
+          <w:tcPr>
+            <w:tcBorders>
+              <w:top w:val="single" w:space="0" w:color="D3D3D3"/>
+              <w:bottom w:val="single" w:space="0" w:color="D3D3D3"/>
+              <w:start w:val="single" w:space="0" w:color="D3D3D3"/>
+              <w:end w:val="single" w:space="0" w:color="D3D3D3"/>
+            </w:tcBorders>
+          </w:tcPr>
+          <w:p>
+            <w:pPr>
+              <w:spacing w:before="0" w:after="60"/>
+              <w:keepNext/>
+              <w:jc w:val="start"/>
+            </w:pPr>
+            <w:r>
+              <w:rPr>
+                <w:rFonts w:ascii="Calibri" w:hAnsi="Calibri"/>
+                <w:sz w:val="20"/>
+              </w:rPr>
+              <w:t xml:space="default">    Pre Transplant</w:t>
+            </w:r>
+          </w:p>
+        </w:tc>
+        <w:tc>
+          <w:tcPr>
+            <w:tcBorders>
+              <w:top w:val="single" w:space="0" w:color="D3D3D3"/>
+              <w:bottom w:val="single" w:space="0" w:color="D3D3D3"/>
+              <w:start w:val="single" w:space="0" w:color="D3D3D3"/>
+              <w:end w:val="single" w:space="0" w:color="D3D3D3"/>
+            </w:tcBorders>
+          </w:tcPr>
+          <w:p>
+            <w:pPr>
+              <w:spacing w:before="0" w:after="60"/>
+              <w:keepNext/>
+              <w:jc w:val="center"/>
+            </w:pPr>
+            <w:r>
+              <w:rPr>
+                <w:rFonts w:ascii="Calibri" w:hAnsi="Calibri"/>
+                <w:sz w:val="20"/>
+              </w:rPr>
+              <w:t xml:space="default">—</w:t>
+            </w:r>
+          </w:p>
+        </w:tc>
+        <w:tc>
+          <w:tcPr>
+            <w:tcBorders>
+              <w:top w:val="single" w:space="0" w:color="D3D3D3"/>
+              <w:bottom w:val="single" w:space="0" w:color="D3D3D3"/>
+              <w:start w:val="single" w:space="0" w:color="D3D3D3"/>
+              <w:end w:val="single" w:space="0" w:color="D3D3D3"/>
+            </w:tcBorders>
+          </w:tcPr>
+          <w:p>
+            <w:pPr>
+              <w:spacing w:before="0" w:after="60"/>
+              <w:keepNext/>
+              <w:jc w:val="center"/>
+            </w:pPr>
+            <w:r>
+              <w:rPr>
+                <w:rFonts w:ascii="Calibri" w:hAnsi="Calibri"/>
+                <w:sz w:val="20"/>
+              </w:rPr>
+              <w:t xml:space="default">—</w:t>
+            </w:r>
+          </w:p>
+        </w:tc>
+        <w:tc>
+          <w:tcPr>
+            <w:tcBorders>
+              <w:top w:val="single" w:space="0" w:color="D3D3D3"/>
+              <w:bottom w:val="single" w:space="0" w:color="D3D3D3"/>
+              <w:start w:val="single" w:space="0" w:color="D3D3D3"/>
+              <w:end w:val="single" w:space="0" w:color="D3D3D3"/>
+            </w:tcBorders>
+          </w:tcPr>
+          <w:p>
+            <w:pPr>
+              <w:spacing w:before="0" w:after="60"/>
+              <w:keepNext/>
+              <w:jc w:val="center"/>
+            </w:pPr>
+            <w:r>
+              <w:rPr>
+                <w:rFonts w:ascii="Calibri" w:hAnsi="Calibri"/>
+                <w:sz w:val="20"/>
+              </w:rPr>
+              <w:t xml:space="default"/>
+            </w:r>
+          </w:p>
+        </w:tc>
+      </w:tr>
+      <w:tr>
+        <w:trPr>
+          <w:cantSplit/>
+        </w:trPr>
+        <w:tc>
+          <w:tcPr>
+            <w:tcBorders>
+              <w:top w:val="single" w:space="0" w:color="D3D3D3"/>
+              <w:bottom w:val="single" w:space="0" w:color="D3D3D3"/>
+              <w:start w:val="single" w:space="0" w:color="D3D3D3"/>
+              <w:end w:val="single" w:space="0" w:color="D3D3D3"/>
+            </w:tcBorders>
+          </w:tcPr>
+          <w:p>
+            <w:pPr>
+              <w:spacing w:before="0" w:after="60"/>
+              <w:keepNext/>
+              <w:jc w:val="start"/>
+            </w:pPr>
+            <w:r>
+              <w:rPr>
+                <w:rFonts w:ascii="Calibri" w:hAnsi="Calibri"/>
+                <w:sz w:val="20"/>
+              </w:rPr>
+              <w:t xml:space="default">    Post Transplant</w:t>
+            </w:r>
+          </w:p>
+        </w:tc>
+        <w:tc>
+          <w:tcPr>
+            <w:tcBorders>
+              <w:top w:val="single" w:space="0" w:color="D3D3D3"/>
+              <w:bottom w:val="single" w:space="0" w:color="D3D3D3"/>
+              <w:start w:val="single" w:space="0" w:color="D3D3D3"/>
+              <w:end w:val="single" w:space="0" w:color="D3D3D3"/>
+            </w:tcBorders>
+          </w:tcPr>
+          <w:p>
+            <w:pPr>
+              <w:spacing w:before="0" w:after="60"/>
+              <w:keepNext/>
+              <w:jc w:val="center"/>
+            </w:pPr>
+            <w:r>
+              <w:rPr>
+                <w:rFonts w:ascii="Calibri" w:hAnsi="Calibri"/>
+                <w:sz w:val="20"/>
+              </w:rPr>
+              <w:t xml:space="default">2.78</w:t>
+            </w:r>
+          </w:p>
+        </w:tc>
+        <w:tc>
+          <w:tcPr>
+            <w:tcBorders>
+              <w:top w:val="single" w:space="0" w:color="D3D3D3"/>
+              <w:bottom w:val="single" w:space="0" w:color="D3D3D3"/>
+              <w:start w:val="single" w:space="0" w:color="D3D3D3"/>
+              <w:end w:val="single" w:space="0" w:color="D3D3D3"/>
+            </w:tcBorders>
+          </w:tcPr>
+          <w:p>
+            <w:pPr>
+              <w:spacing w:before="0" w:after="60"/>
+              <w:keepNext/>
+              <w:jc w:val="center"/>
+            </w:pPr>
+            <w:r>
+              <w:rPr>
+                <w:rFonts w:ascii="Calibri" w:hAnsi="Calibri"/>
+                <w:sz w:val="20"/>
+              </w:rPr>
+              <w:t xml:space="default">0.97, 7.97</w:t>
+            </w:r>
+          </w:p>
+        </w:tc>
+        <w:tc>
+          <w:tcPr>
+            <w:tcBorders>
+              <w:top w:val="single" w:space="0" w:color="D3D3D3"/>
+              <w:bottom w:val="single" w:space="0" w:color="D3D3D3"/>
+              <w:start w:val="single" w:space="0" w:color="D3D3D3"/>
+              <w:end w:val="single" w:space="0" w:color="D3D3D3"/>
+            </w:tcBorders>
+          </w:tcPr>
+          <w:p>
+            <w:pPr>
+              <w:spacing w:before="0" w:after="60"/>
+              <w:keepNext/>
+              <w:jc w:val="center"/>
+            </w:pPr>
+            <w:r>
+              <w:rPr>
+                <w:rFonts w:ascii="Calibri" w:hAnsi="Calibri"/>
+                <w:sz w:val="20"/>
+              </w:rPr>
+              <w:t xml:space="default">0.058</w:t>
+            </w:r>
+          </w:p>
+        </w:tc>
+      </w:tr>
+      <w:tr>
+        <w:trPr>
+          <w:cantSplit/>
+        </w:trPr>
+        <w:tc>
+          <w:tcPr>
+            <w:gridSpan w:val="4"/>
+          </w:tcPr>
+          <w:p>
+            <w:pPr>
+              <w:spacing w:before="0" w:after="60"/>
+              <w:keepNext/>
+            </w:pPr>
+            <w:r>
+              <w:rPr>
+                <w:vertAlign w:val="superscript"/>
+                <w:i/>
+                <w:rFonts w:ascii="Calibri" w:hAnsi="Calibri"/>
+                <w:sz w:val="20"/>
+              </w:rPr>
+              <w:t xml:space="default">1</w:t>
+            </w:r>
+            <w:r>
+              <w:rPr>
+                <w:rFonts w:ascii="Calibri" w:hAnsi="Calibri"/>
+                <w:sz w:val="20"/>
+              </w:rPr>
+              <w:t xml:space="default">HR = Hazard Ratio, CI = Confidence Interval</w:t>
+            </w:r>
+          </w:p>
+        </w:tc>
+      </w:tr>
+    </w:tbl>
+    <w:bookmarkEnd w:id="28"/>
+    <w:bookmarkEnd w:id="29"/>
     <w:sectPr/>
   </w:body>
 </w:document>
@@ -6856,117 +7377,8 @@
       </w:pPr>
     </w:lvl>
   </w:abstractNum>
-  <w:abstractNum w:abstractNumId="991">
-    <w:nsid w:val="0000A991"/>
-    <w:multiLevelType w:val="multilevel"/>
-    <w:lvl w:ilvl="0">
-      <w:numFmt w:val="bullet"/>
-      <w:lvlText w:val=""/>
-      <w:lvlJc w:val="left"/>
-      <w:pPr>
-        <w:ind w:left="720" w:hanging="360"/>
-      </w:pPr>
-      <w:rPr>
-        <w:rFonts w:ascii="Symbol" w:hAnsi="Symbol" w:cs="Symbol" w:hint="default"/>
-      </w:rPr>
-    </w:lvl>
-    <w:lvl w:ilvl="1">
-      <w:numFmt w:val="bullet"/>
-      <w:lvlText w:val="o"/>
-      <w:lvlJc w:val="left"/>
-      <w:pPr>
-        <w:ind w:left="1440" w:hanging="360"/>
-      </w:pPr>
-      <w:rPr>
-        <w:rFonts w:ascii="Courier New" w:hAnsi="Courier New" w:cs="Courier New" w:hint="default"/>
-      </w:rPr>
-    </w:lvl>
-    <w:lvl w:ilvl="2">
-      <w:numFmt w:val="bullet"/>
-      <w:lvlText w:val=""/>
-      <w:lvlJc w:val="left"/>
-      <w:pPr>
-        <w:ind w:left="2160" w:hanging="360"/>
-      </w:pPr>
-      <w:rPr>
-        <w:rFonts w:ascii="Wingdings" w:hAnsi="Wingdings" w:cs="Wingdings" w:hint="default"/>
-      </w:rPr>
-    </w:lvl>
-    <w:lvl w:ilvl="3">
-      <w:numFmt w:val="bullet"/>
-      <w:lvlText w:val=""/>
-      <w:lvlJc w:val="left"/>
-      <w:pPr>
-        <w:ind w:left="2880" w:hanging="360"/>
-      </w:pPr>
-      <w:rPr>
-        <w:rFonts w:ascii="Symbol" w:hAnsi="Symbol" w:cs="Symbol" w:hint="default"/>
-      </w:rPr>
-    </w:lvl>
-    <w:lvl w:ilvl="4">
-      <w:numFmt w:val="bullet"/>
-      <w:lvlText w:val="o"/>
-      <w:lvlJc w:val="left"/>
-      <w:pPr>
-        <w:ind w:left="3600" w:hanging="360"/>
-      </w:pPr>
-      <w:rPr>
-        <w:rFonts w:ascii="Courier New" w:hAnsi="Courier New" w:cs="Courier New" w:hint="default"/>
-      </w:rPr>
-    </w:lvl>
-    <w:lvl w:ilvl="5">
-      <w:numFmt w:val="bullet"/>
-      <w:lvlText w:val=""/>
-      <w:lvlJc w:val="left"/>
-      <w:pPr>
-        <w:ind w:left="4320" w:hanging="360"/>
-      </w:pPr>
-      <w:rPr>
-        <w:rFonts w:ascii="Wingdings" w:hAnsi="Wingdings" w:cs="Wingdings" w:hint="default"/>
-      </w:rPr>
-    </w:lvl>
-    <w:lvl w:ilvl="6">
-      <w:numFmt w:val="bullet"/>
-      <w:lvlText w:val=""/>
-      <w:lvlJc w:val="left"/>
-      <w:pPr>
-        <w:ind w:left="5040" w:hanging="360"/>
-      </w:pPr>
-      <w:rPr>
-        <w:rFonts w:ascii="Symbol" w:hAnsi="Symbol" w:cs="Symbol" w:hint="default"/>
-      </w:rPr>
-    </w:lvl>
-    <w:lvl w:ilvl="7">
-      <w:numFmt w:val="bullet"/>
-      <w:lvlText w:val="o"/>
-      <w:lvlJc w:val="left"/>
-      <w:pPr>
-        <w:ind w:left="5760" w:hanging="360"/>
-      </w:pPr>
-      <w:rPr>
-        <w:rFonts w:ascii="Courier New" w:hAnsi="Courier New" w:cs="Courier New" w:hint="default"/>
-      </w:rPr>
-    </w:lvl>
-    <w:lvl w:ilvl="8">
-      <w:numFmt w:val="bullet"/>
-      <w:lvlText w:val=""/>
-      <w:lvlJc w:val="left"/>
-      <w:pPr>
-        <w:ind w:left="6480" w:hanging="360"/>
-      </w:pPr>
-      <w:rPr>
-        <w:rFonts w:ascii="Wingdings" w:hAnsi="Wingdings" w:cs="Wingdings" w:hint="default"/>
-      </w:rPr>
-    </w:lvl>
-  </w:abstractNum>
   <w:num w:numId="1000">
     <w:abstractNumId w:val="990"/>
-  </w:num>
-  <w:num w:numId="1001">
-    <w:abstractNumId w:val="991"/>
-  </w:num>
-  <w:num w:numId="1002">
-    <w:abstractNumId w:val="991"/>
   </w:num>
 </w:numbering>
 </file>

</xml_diff>

<commit_message>
Update analysis with KM curve interpretation
</commit_message>
<xml_diff>
--- a/docs/quarto/index.docx
+++ b/docs/quarto/index.docx
@@ -6749,6 +6749,14 @@
     <w:p>
       <w:pPr>
         <w:pStyle w:val="FirstParagraph"/>
+      </w:pPr>
+      <w:r>
+        <w:t xml:space="preserve">During a median follow-up of 4.34 years [IQR: 2.29, 6.69], 19 deaths (21.6%) were observed among patients diagnosed with RCC. Of these, 5 deaths (12.8%) occurred in the pre-transplant group and 14 deaths (28.6%) in the post-transplant group. Kaplan-Meier survival analysis indicated a significantly higher risk of death in post-transplant RCC patients (Log-rank p = 0.047).</w:t>
+      </w:r>
+    </w:p>
+    <w:p>
+      <w:pPr>
+        <w:pStyle w:val="BodyText"/>
       </w:pPr>
       <w:r>
         <w:drawing>

</xml_diff>

<commit_message>
Minor edits to Clinical Characteristics table.
</commit_message>
<xml_diff>
--- a/docs/quarto/index.docx
+++ b/docs/quarto/index.docx
@@ -3437,7 +3437,7 @@
                 <w:rFonts w:ascii="Calibri" w:hAnsi="Calibri"/>
                 <w:sz w:val="20"/>
               </w:rPr>
-              <w:t xml:space="default">Radical nephrectomy</w:t>
+              <w:t xml:space="default">Type of radical nephrectomy</w:t>
             </w:r>
           </w:p>
         </w:tc>
@@ -3533,7 +3533,7 @@
                 <w:rFonts w:ascii="Calibri" w:hAnsi="Calibri"/>
                 <w:sz w:val="20"/>
               </w:rPr>
-              <w:t xml:space="default">0.086</w:t>
+              <w:t xml:space="default">0.14</w:t>
             </w:r>
           </w:p>
         </w:tc>
@@ -3586,55 +3586,55 @@
                 <w:rFonts w:ascii="Calibri" w:hAnsi="Calibri"/>
                 <w:sz w:val="20"/>
               </w:rPr>
-              <w:t xml:space="default">56 (75%)</w:t>
-            </w:r>
-          </w:p>
-        </w:tc>
-        <w:tc>
-          <w:tcPr>
-            <w:tcBorders>
-              <w:top w:val="single" w:space="0" w:color="D3D3D3"/>
-              <w:bottom w:val="single" w:space="0" w:color="D3D3D3"/>
-              <w:start w:val="single" w:space="0" w:color="D3D3D3"/>
-              <w:end w:val="single" w:space="0" w:color="D3D3D3"/>
-            </w:tcBorders>
-          </w:tcPr>
-          <w:p>
-            <w:pPr>
-              <w:spacing w:before="0" w:after="60"/>
-              <w:keepNext/>
-              <w:jc w:val="center"/>
-            </w:pPr>
-            <w:r>
-              <w:rPr>
-                <w:rFonts w:ascii="Calibri" w:hAnsi="Calibri"/>
-                <w:sz w:val="20"/>
-              </w:rPr>
-              <w:t xml:space="default">32 (86%)</w:t>
-            </w:r>
-          </w:p>
-        </w:tc>
-        <w:tc>
-          <w:tcPr>
-            <w:tcBorders>
-              <w:top w:val="single" w:space="0" w:color="D3D3D3"/>
-              <w:bottom w:val="single" w:space="0" w:color="D3D3D3"/>
-              <w:start w:val="single" w:space="0" w:color="D3D3D3"/>
-              <w:end w:val="single" w:space="0" w:color="D3D3D3"/>
-            </w:tcBorders>
-          </w:tcPr>
-          <w:p>
-            <w:pPr>
-              <w:spacing w:before="0" w:after="60"/>
-              <w:keepNext/>
-              <w:jc w:val="center"/>
-            </w:pPr>
-            <w:r>
-              <w:rPr>
-                <w:rFonts w:ascii="Calibri" w:hAnsi="Calibri"/>
-                <w:sz w:val="20"/>
-              </w:rPr>
-              <w:t xml:space="default">24 (63%)</w:t>
+              <w:t xml:space="default">61 (81%)</w:t>
+            </w:r>
+          </w:p>
+        </w:tc>
+        <w:tc>
+          <w:tcPr>
+            <w:tcBorders>
+              <w:top w:val="single" w:space="0" w:color="D3D3D3"/>
+              <w:bottom w:val="single" w:space="0" w:color="D3D3D3"/>
+              <w:start w:val="single" w:space="0" w:color="D3D3D3"/>
+              <w:end w:val="single" w:space="0" w:color="D3D3D3"/>
+            </w:tcBorders>
+          </w:tcPr>
+          <w:p>
+            <w:pPr>
+              <w:spacing w:before="0" w:after="60"/>
+              <w:keepNext/>
+              <w:jc w:val="center"/>
+            </w:pPr>
+            <w:r>
+              <w:rPr>
+                <w:rFonts w:ascii="Calibri" w:hAnsi="Calibri"/>
+                <w:sz w:val="20"/>
+              </w:rPr>
+              <w:t xml:space="default">33 (89%)</w:t>
+            </w:r>
+          </w:p>
+        </w:tc>
+        <w:tc>
+          <w:tcPr>
+            <w:tcBorders>
+              <w:top w:val="single" w:space="0" w:color="D3D3D3"/>
+              <w:bottom w:val="single" w:space="0" w:color="D3D3D3"/>
+              <w:start w:val="single" w:space="0" w:color="D3D3D3"/>
+              <w:end w:val="single" w:space="0" w:color="D3D3D3"/>
+            </w:tcBorders>
+          </w:tcPr>
+          <w:p>
+            <w:pPr>
+              <w:spacing w:before="0" w:after="60"/>
+              <w:keepNext/>
+              <w:jc w:val="center"/>
+            </w:pPr>
+            <w:r>
+              <w:rPr>
+                <w:rFonts w:ascii="Calibri" w:hAnsi="Calibri"/>
+                <w:sz w:val="20"/>
+              </w:rPr>
+              <w:t xml:space="default">28 (74%)</w:t>
             </w:r>
           </w:p>
         </w:tc>
@@ -3687,55 +3687,31 @@
                 <w:rFonts w:ascii="Calibri" w:hAnsi="Calibri"/>
                 <w:sz w:val="20"/>
               </w:rPr>
-              <w:t xml:space="default">    Laparoscopic/Robotic with Adrenalectomy</w:t>
-            </w:r>
-          </w:p>
-        </w:tc>
-        <w:tc>
-          <w:tcPr>
-            <w:tcBorders>
-              <w:top w:val="single" w:space="0" w:color="D3D3D3"/>
-              <w:bottom w:val="single" w:space="0" w:color="D3D3D3"/>
-              <w:start w:val="single" w:space="0" w:color="D3D3D3"/>
-              <w:end w:val="single" w:space="0" w:color="D3D3D3"/>
-            </w:tcBorders>
-          </w:tcPr>
-          <w:p>
-            <w:pPr>
-              <w:spacing w:before="0" w:after="60"/>
-              <w:keepNext/>
-              <w:jc w:val="center"/>
-            </w:pPr>
-            <w:r>
-              <w:rPr>
-                <w:rFonts w:ascii="Calibri" w:hAnsi="Calibri"/>
-                <w:sz w:val="20"/>
-              </w:rPr>
-              <w:t xml:space="default">5 (6.7%)</w:t>
-            </w:r>
-          </w:p>
-        </w:tc>
-        <w:tc>
-          <w:tcPr>
-            <w:tcBorders>
-              <w:top w:val="single" w:space="0" w:color="D3D3D3"/>
-              <w:bottom w:val="single" w:space="0" w:color="D3D3D3"/>
-              <w:start w:val="single" w:space="0" w:color="D3D3D3"/>
-              <w:end w:val="single" w:space="0" w:color="D3D3D3"/>
-            </w:tcBorders>
-          </w:tcPr>
-          <w:p>
-            <w:pPr>
-              <w:spacing w:before="0" w:after="60"/>
-              <w:keepNext/>
-              <w:jc w:val="center"/>
-            </w:pPr>
-            <w:r>
-              <w:rPr>
-                <w:rFonts w:ascii="Calibri" w:hAnsi="Calibri"/>
-                <w:sz w:val="20"/>
-              </w:rPr>
-              <w:t xml:space="default">1 (2.7%)</w:t>
+              <w:t xml:space="default">    Open</w:t>
+            </w:r>
+          </w:p>
+        </w:tc>
+        <w:tc>
+          <w:tcPr>
+            <w:tcBorders>
+              <w:top w:val="single" w:space="0" w:color="D3D3D3"/>
+              <w:bottom w:val="single" w:space="0" w:color="D3D3D3"/>
+              <w:start w:val="single" w:space="0" w:color="D3D3D3"/>
+              <w:end w:val="single" w:space="0" w:color="D3D3D3"/>
+            </w:tcBorders>
+          </w:tcPr>
+          <w:p>
+            <w:pPr>
+              <w:spacing w:before="0" w:after="60"/>
+              <w:keepNext/>
+              <w:jc w:val="center"/>
+            </w:pPr>
+            <w:r>
+              <w:rPr>
+                <w:rFonts w:ascii="Calibri" w:hAnsi="Calibri"/>
+                <w:sz w:val="20"/>
+              </w:rPr>
+              <w:t xml:space="default">14 (19%)</w:t>
             </w:r>
           </w:p>
         </w:tc>
@@ -3760,6 +3736,30 @@
                 <w:sz w:val="20"/>
               </w:rPr>
               <w:t xml:space="default">4 (11%)</w:t>
+            </w:r>
+          </w:p>
+        </w:tc>
+        <w:tc>
+          <w:tcPr>
+            <w:tcBorders>
+              <w:top w:val="single" w:space="0" w:color="D3D3D3"/>
+              <w:bottom w:val="single" w:space="0" w:color="D3D3D3"/>
+              <w:start w:val="single" w:space="0" w:color="D3D3D3"/>
+              <w:end w:val="single" w:space="0" w:color="D3D3D3"/>
+            </w:tcBorders>
+          </w:tcPr>
+          <w:p>
+            <w:pPr>
+              <w:spacing w:before="0" w:after="60"/>
+              <w:keepNext/>
+              <w:jc w:val="center"/>
+            </w:pPr>
+            <w:r>
+              <w:rPr>
+                <w:rFonts w:ascii="Calibri" w:hAnsi="Calibri"/>
+                <w:sz w:val="20"/>
+              </w:rPr>
+              <w:t xml:space="default">10 (26%)</w:t>
             </w:r>
           </w:p>
         </w:tc>
@@ -3812,132 +3812,7 @@
                 <w:rFonts w:ascii="Calibri" w:hAnsi="Calibri"/>
                 <w:sz w:val="20"/>
               </w:rPr>
-              <w:t xml:space="default">    Open</w:t>
-            </w:r>
-          </w:p>
-        </w:tc>
-        <w:tc>
-          <w:tcPr>
-            <w:tcBorders>
-              <w:top w:val="single" w:space="0" w:color="D3D3D3"/>
-              <w:bottom w:val="single" w:space="0" w:color="D3D3D3"/>
-              <w:start w:val="single" w:space="0" w:color="D3D3D3"/>
-              <w:end w:val="single" w:space="0" w:color="D3D3D3"/>
-            </w:tcBorders>
-          </w:tcPr>
-          <w:p>
-            <w:pPr>
-              <w:spacing w:before="0" w:after="60"/>
-              <w:keepNext/>
-              <w:jc w:val="center"/>
-            </w:pPr>
-            <w:r>
-              <w:rPr>
-                <w:rFonts w:ascii="Calibri" w:hAnsi="Calibri"/>
-                <w:sz w:val="20"/>
-              </w:rPr>
-              <w:t xml:space="default">14 (19%)</w:t>
-            </w:r>
-          </w:p>
-        </w:tc>
-        <w:tc>
-          <w:tcPr>
-            <w:tcBorders>
-              <w:top w:val="single" w:space="0" w:color="D3D3D3"/>
-              <w:bottom w:val="single" w:space="0" w:color="D3D3D3"/>
-              <w:start w:val="single" w:space="0" w:color="D3D3D3"/>
-              <w:end w:val="single" w:space="0" w:color="D3D3D3"/>
-            </w:tcBorders>
-          </w:tcPr>
-          <w:p>
-            <w:pPr>
-              <w:spacing w:before="0" w:after="60"/>
-              <w:keepNext/>
-              <w:jc w:val="center"/>
-            </w:pPr>
-            <w:r>
-              <w:rPr>
-                <w:rFonts w:ascii="Calibri" w:hAnsi="Calibri"/>
-                <w:sz w:val="20"/>
-              </w:rPr>
-              <w:t xml:space="default">4 (11%)</w:t>
-            </w:r>
-          </w:p>
-        </w:tc>
-        <w:tc>
-          <w:tcPr>
-            <w:tcBorders>
-              <w:top w:val="single" w:space="0" w:color="D3D3D3"/>
-              <w:bottom w:val="single" w:space="0" w:color="D3D3D3"/>
-              <w:start w:val="single" w:space="0" w:color="D3D3D3"/>
-              <w:end w:val="single" w:space="0" w:color="D3D3D3"/>
-            </w:tcBorders>
-          </w:tcPr>
-          <w:p>
-            <w:pPr>
-              <w:spacing w:before="0" w:after="60"/>
-              <w:keepNext/>
-              <w:jc w:val="center"/>
-            </w:pPr>
-            <w:r>
-              <w:rPr>
-                <w:rFonts w:ascii="Calibri" w:hAnsi="Calibri"/>
-                <w:sz w:val="20"/>
-              </w:rPr>
-              <w:t xml:space="default">10 (26%)</w:t>
-            </w:r>
-          </w:p>
-        </w:tc>
-        <w:tc>
-          <w:tcPr>
-            <w:tcBorders>
-              <w:top w:val="single" w:space="0" w:color="D3D3D3"/>
-              <w:bottom w:val="single" w:space="0" w:color="D3D3D3"/>
-              <w:start w:val="single" w:space="0" w:color="D3D3D3"/>
-              <w:end w:val="single" w:space="0" w:color="D3D3D3"/>
-            </w:tcBorders>
-          </w:tcPr>
-          <w:p>
-            <w:pPr>
-              <w:spacing w:before="0" w:after="60"/>
-              <w:keepNext/>
-              <w:jc w:val="center"/>
-            </w:pPr>
-            <w:r>
-              <w:rPr>
-                <w:rFonts w:ascii="Calibri" w:hAnsi="Calibri"/>
-                <w:sz w:val="20"/>
-              </w:rPr>
-              <w:t xml:space="default"/>
-            </w:r>
-          </w:p>
-        </w:tc>
-      </w:tr>
-      <w:tr>
-        <w:trPr>
-          <w:cantSplit/>
-        </w:trPr>
-        <w:tc>
-          <w:tcPr>
-            <w:tcBorders>
-              <w:top w:val="single" w:space="0" w:color="D3D3D3"/>
-              <w:bottom w:val="single" w:space="0" w:color="D3D3D3"/>
-              <w:start w:val="single" w:space="0" w:color="D3D3D3"/>
-              <w:end w:val="single" w:space="0" w:color="D3D3D3"/>
-            </w:tcBorders>
-          </w:tcPr>
-          <w:p>
-            <w:pPr>
-              <w:spacing w:before="0" w:after="60"/>
-              <w:keepNext/>
-              <w:jc w:val="start"/>
-            </w:pPr>
-            <w:r>
-              <w:rPr>
-                <w:rFonts w:ascii="Calibri" w:hAnsi="Calibri"/>
-                <w:sz w:val="20"/>
-              </w:rPr>
-              <w:t xml:space="default">Partial nephrectomy</w:t>
+              <w:t xml:space="default">Type of partial nephrectomy</w:t>
             </w:r>
           </w:p>
         </w:tc>

</xml_diff>

<commit_message>
Update Gender and Staging values with updated data from the client.
</commit_message>
<xml_diff>
--- a/docs/quarto/index.docx
+++ b/docs/quarto/index.docx
@@ -599,7 +599,7 @@
                 <w:rFonts w:ascii="Calibri" w:hAnsi="Calibri"/>
                 <w:sz w:val="20"/>
               </w:rPr>
-              <w:t xml:space="default">0.072</w:t>
+              <w:t xml:space="default">0.2</w:t>
             </w:r>
           </w:p>
         </w:tc>
@@ -652,55 +652,55 @@
                 <w:rFonts w:ascii="Calibri" w:hAnsi="Calibri"/>
                 <w:sz w:val="20"/>
               </w:rPr>
-              <w:t xml:space="default">24 (23%)</w:t>
-            </w:r>
-          </w:p>
-        </w:tc>
-        <w:tc>
-          <w:tcPr>
-            <w:tcBorders>
-              <w:top w:val="single" w:space="0" w:color="D3D3D3"/>
-              <w:bottom w:val="single" w:space="0" w:color="D3D3D3"/>
-              <w:start w:val="single" w:space="0" w:color="D3D3D3"/>
-              <w:end w:val="single" w:space="0" w:color="D3D3D3"/>
-            </w:tcBorders>
-          </w:tcPr>
-          <w:p>
-            <w:pPr>
-              <w:spacing w:before="0" w:after="60"/>
-              <w:keepNext/>
-              <w:jc w:val="center"/>
-            </w:pPr>
-            <w:r>
-              <w:rPr>
-                <w:rFonts w:ascii="Calibri" w:hAnsi="Calibri"/>
-                <w:sz w:val="20"/>
-              </w:rPr>
-              <w:t xml:space="default">13 (25%)</w:t>
-            </w:r>
-          </w:p>
-        </w:tc>
-        <w:tc>
-          <w:tcPr>
-            <w:tcBorders>
-              <w:top w:val="single" w:space="0" w:color="D3D3D3"/>
-              <w:bottom w:val="single" w:space="0" w:color="D3D3D3"/>
-              <w:start w:val="single" w:space="0" w:color="D3D3D3"/>
-              <w:end w:val="single" w:space="0" w:color="D3D3D3"/>
-            </w:tcBorders>
-          </w:tcPr>
-          <w:p>
-            <w:pPr>
-              <w:spacing w:before="0" w:after="60"/>
-              <w:keepNext/>
-              <w:jc w:val="center"/>
-            </w:pPr>
-            <w:r>
-              <w:rPr>
-                <w:rFonts w:ascii="Calibri" w:hAnsi="Calibri"/>
-                <w:sz w:val="20"/>
-              </w:rPr>
-              <w:t xml:space="default">11 (20%)</w:t>
+              <w:t xml:space="default">30 (28%)</w:t>
+            </w:r>
+          </w:p>
+        </w:tc>
+        <w:tc>
+          <w:tcPr>
+            <w:tcBorders>
+              <w:top w:val="single" w:space="0" w:color="D3D3D3"/>
+              <w:bottom w:val="single" w:space="0" w:color="D3D3D3"/>
+              <w:start w:val="single" w:space="0" w:color="D3D3D3"/>
+              <w:end w:val="single" w:space="0" w:color="D3D3D3"/>
+            </w:tcBorders>
+          </w:tcPr>
+          <w:p>
+            <w:pPr>
+              <w:spacing w:before="0" w:after="60"/>
+              <w:keepNext/>
+              <w:jc w:val="center"/>
+            </w:pPr>
+            <w:r>
+              <w:rPr>
+                <w:rFonts w:ascii="Calibri" w:hAnsi="Calibri"/>
+                <w:sz w:val="20"/>
+              </w:rPr>
+              <w:t xml:space="default">18 (35%)</w:t>
+            </w:r>
+          </w:p>
+        </w:tc>
+        <w:tc>
+          <w:tcPr>
+            <w:tcBorders>
+              <w:top w:val="single" w:space="0" w:color="D3D3D3"/>
+              <w:bottom w:val="single" w:space="0" w:color="D3D3D3"/>
+              <w:start w:val="single" w:space="0" w:color="D3D3D3"/>
+              <w:end w:val="single" w:space="0" w:color="D3D3D3"/>
+            </w:tcBorders>
+          </w:tcPr>
+          <w:p>
+            <w:pPr>
+              <w:spacing w:before="0" w:after="60"/>
+              <w:keepNext/>
+              <w:jc w:val="center"/>
+            </w:pPr>
+            <w:r>
+              <w:rPr>
+                <w:rFonts w:ascii="Calibri" w:hAnsi="Calibri"/>
+                <w:sz w:val="20"/>
+              </w:rPr>
+              <w:t xml:space="default">12 (22%)</w:t>
             </w:r>
           </w:p>
         </w:tc>
@@ -777,180 +777,55 @@
                 <w:rFonts w:ascii="Calibri" w:hAnsi="Calibri"/>
                 <w:sz w:val="20"/>
               </w:rPr>
-              <w:t xml:space="default">58 (55%)</w:t>
-            </w:r>
-          </w:p>
-        </w:tc>
-        <w:tc>
-          <w:tcPr>
-            <w:tcBorders>
-              <w:top w:val="single" w:space="0" w:color="D3D3D3"/>
-              <w:bottom w:val="single" w:space="0" w:color="D3D3D3"/>
-              <w:start w:val="single" w:space="0" w:color="D3D3D3"/>
-              <w:end w:val="single" w:space="0" w:color="D3D3D3"/>
-            </w:tcBorders>
-          </w:tcPr>
-          <w:p>
-            <w:pPr>
-              <w:spacing w:before="0" w:after="60"/>
-              <w:keepNext/>
-              <w:jc w:val="center"/>
-            </w:pPr>
-            <w:r>
-              <w:rPr>
-                <w:rFonts w:ascii="Calibri" w:hAnsi="Calibri"/>
-                <w:sz w:val="20"/>
-              </w:rPr>
-              <w:t xml:space="default">23 (44%)</w:t>
-            </w:r>
-          </w:p>
-        </w:tc>
-        <w:tc>
-          <w:tcPr>
-            <w:tcBorders>
-              <w:top w:val="single" w:space="0" w:color="D3D3D3"/>
-              <w:bottom w:val="single" w:space="0" w:color="D3D3D3"/>
-              <w:start w:val="single" w:space="0" w:color="D3D3D3"/>
-              <w:end w:val="single" w:space="0" w:color="D3D3D3"/>
-            </w:tcBorders>
-          </w:tcPr>
-          <w:p>
-            <w:pPr>
-              <w:spacing w:before="0" w:after="60"/>
-              <w:keepNext/>
-              <w:jc w:val="center"/>
-            </w:pPr>
-            <w:r>
-              <w:rPr>
-                <w:rFonts w:ascii="Calibri" w:hAnsi="Calibri"/>
-                <w:sz w:val="20"/>
-              </w:rPr>
-              <w:t xml:space="default">35 (65%)</w:t>
-            </w:r>
-          </w:p>
-        </w:tc>
-        <w:tc>
-          <w:tcPr>
-            <w:tcBorders>
-              <w:top w:val="single" w:space="0" w:color="D3D3D3"/>
-              <w:bottom w:val="single" w:space="0" w:color="D3D3D3"/>
-              <w:start w:val="single" w:space="0" w:color="D3D3D3"/>
-              <w:end w:val="single" w:space="0" w:color="D3D3D3"/>
-            </w:tcBorders>
-          </w:tcPr>
-          <w:p>
-            <w:pPr>
-              <w:spacing w:before="0" w:after="60"/>
-              <w:keepNext/>
-              <w:jc w:val="center"/>
-            </w:pPr>
-            <w:r>
-              <w:rPr>
-                <w:rFonts w:ascii="Calibri" w:hAnsi="Calibri"/>
-                <w:sz w:val="20"/>
-              </w:rPr>
-              <w:t xml:space="default"/>
-            </w:r>
-          </w:p>
-        </w:tc>
-      </w:tr>
-      <w:tr>
-        <w:trPr>
-          <w:cantSplit/>
-        </w:trPr>
-        <w:tc>
-          <w:tcPr>
-            <w:tcBorders>
-              <w:top w:val="single" w:space="0" w:color="D3D3D3"/>
-              <w:bottom w:val="single" w:space="0" w:color="D3D3D3"/>
-              <w:start w:val="single" w:space="0" w:color="D3D3D3"/>
-              <w:end w:val="single" w:space="0" w:color="D3D3D3"/>
-            </w:tcBorders>
-          </w:tcPr>
-          <w:p>
-            <w:pPr>
-              <w:spacing w:before="0" w:after="60"/>
-              <w:keepNext/>
-              <w:jc w:val="start"/>
-            </w:pPr>
-            <w:r>
-              <w:rPr>
-                <w:rFonts w:ascii="Calibri" w:hAnsi="Calibri"/>
-                <w:sz w:val="20"/>
-              </w:rPr>
-              <w:t xml:space="default">    Unknown/Unspecified</w:t>
-            </w:r>
-          </w:p>
-        </w:tc>
-        <w:tc>
-          <w:tcPr>
-            <w:tcBorders>
-              <w:top w:val="single" w:space="0" w:color="D3D3D3"/>
-              <w:bottom w:val="single" w:space="0" w:color="D3D3D3"/>
-              <w:start w:val="single" w:space="0" w:color="D3D3D3"/>
-              <w:end w:val="single" w:space="0" w:color="D3D3D3"/>
-            </w:tcBorders>
-          </w:tcPr>
-          <w:p>
-            <w:pPr>
-              <w:spacing w:before="0" w:after="60"/>
-              <w:keepNext/>
-              <w:jc w:val="center"/>
-            </w:pPr>
-            <w:r>
-              <w:rPr>
-                <w:rFonts w:ascii="Calibri" w:hAnsi="Calibri"/>
-                <w:sz w:val="20"/>
-              </w:rPr>
-              <w:t xml:space="default">24 (23%)</w:t>
-            </w:r>
-          </w:p>
-        </w:tc>
-        <w:tc>
-          <w:tcPr>
-            <w:tcBorders>
-              <w:top w:val="single" w:space="0" w:color="D3D3D3"/>
-              <w:bottom w:val="single" w:space="0" w:color="D3D3D3"/>
-              <w:start w:val="single" w:space="0" w:color="D3D3D3"/>
-              <w:end w:val="single" w:space="0" w:color="D3D3D3"/>
-            </w:tcBorders>
-          </w:tcPr>
-          <w:p>
-            <w:pPr>
-              <w:spacing w:before="0" w:after="60"/>
-              <w:keepNext/>
-              <w:jc w:val="center"/>
-            </w:pPr>
-            <w:r>
-              <w:rPr>
-                <w:rFonts w:ascii="Calibri" w:hAnsi="Calibri"/>
-                <w:sz w:val="20"/>
-              </w:rPr>
-              <w:t xml:space="default">16 (31%)</w:t>
-            </w:r>
-          </w:p>
-        </w:tc>
-        <w:tc>
-          <w:tcPr>
-            <w:tcBorders>
-              <w:top w:val="single" w:space="0" w:color="D3D3D3"/>
-              <w:bottom w:val="single" w:space="0" w:color="D3D3D3"/>
-              <w:start w:val="single" w:space="0" w:color="D3D3D3"/>
-              <w:end w:val="single" w:space="0" w:color="D3D3D3"/>
-            </w:tcBorders>
-          </w:tcPr>
-          <w:p>
-            <w:pPr>
-              <w:spacing w:before="0" w:after="60"/>
-              <w:keepNext/>
-              <w:jc w:val="center"/>
-            </w:pPr>
-            <w:r>
-              <w:rPr>
-                <w:rFonts w:ascii="Calibri" w:hAnsi="Calibri"/>
-                <w:sz w:val="20"/>
-              </w:rPr>
-              <w:t xml:space="default">8 (15%)</w:t>
+              <w:t xml:space="default">76 (72%)</w:t>
+            </w:r>
+          </w:p>
+        </w:tc>
+        <w:tc>
+          <w:tcPr>
+            <w:tcBorders>
+              <w:top w:val="single" w:space="0" w:color="D3D3D3"/>
+              <w:bottom w:val="single" w:space="0" w:color="D3D3D3"/>
+              <w:start w:val="single" w:space="0" w:color="D3D3D3"/>
+              <w:end w:val="single" w:space="0" w:color="D3D3D3"/>
+            </w:tcBorders>
+          </w:tcPr>
+          <w:p>
+            <w:pPr>
+              <w:spacing w:before="0" w:after="60"/>
+              <w:keepNext/>
+              <w:jc w:val="center"/>
+            </w:pPr>
+            <w:r>
+              <w:rPr>
+                <w:rFonts w:ascii="Calibri" w:hAnsi="Calibri"/>
+                <w:sz w:val="20"/>
+              </w:rPr>
+              <w:t xml:space="default">34 (65%)</w:t>
+            </w:r>
+          </w:p>
+        </w:tc>
+        <w:tc>
+          <w:tcPr>
+            <w:tcBorders>
+              <w:top w:val="single" w:space="0" w:color="D3D3D3"/>
+              <w:bottom w:val="single" w:space="0" w:color="D3D3D3"/>
+              <w:start w:val="single" w:space="0" w:color="D3D3D3"/>
+              <w:end w:val="single" w:space="0" w:color="D3D3D3"/>
+            </w:tcBorders>
+          </w:tcPr>
+          <w:p>
+            <w:pPr>
+              <w:spacing w:before="0" w:after="60"/>
+              <w:keepNext/>
+              <w:jc w:val="center"/>
+            </w:pPr>
+            <w:r>
+              <w:rPr>
+                <w:rFonts w:ascii="Calibri" w:hAnsi="Calibri"/>
+                <w:sz w:val="20"/>
+              </w:rPr>
+              <w:t xml:space="default">42 (78%)</w:t>
             </w:r>
           </w:p>
         </w:tc>
@@ -6783,7 +6658,7 @@
                 <w:rFonts w:ascii="Calibri" w:hAnsi="Calibri"/>
                 <w:sz w:val="20"/>
               </w:rPr>
-              <w:t xml:space="default">0.12</w:t>
+              <w:t xml:space="default">0.006</w:t>
             </w:r>
           </w:p>
         </w:tc>
@@ -6836,55 +6711,55 @@
                 <w:rFonts w:ascii="Calibri" w:hAnsi="Calibri"/>
                 <w:sz w:val="20"/>
               </w:rPr>
-              <w:t xml:space="default">84 (79%)</w:t>
-            </w:r>
-          </w:p>
-        </w:tc>
-        <w:tc>
-          <w:tcPr>
-            <w:tcBorders>
-              <w:top w:val="single" w:space="0" w:color="D3D3D3"/>
-              <w:bottom w:val="single" w:space="0" w:color="D3D3D3"/>
-              <w:start w:val="single" w:space="0" w:color="D3D3D3"/>
-              <w:end w:val="single" w:space="0" w:color="D3D3D3"/>
-            </w:tcBorders>
-          </w:tcPr>
-          <w:p>
-            <w:pPr>
-              <w:spacing w:before="0" w:after="60"/>
-              <w:keepNext/>
-              <w:jc w:val="center"/>
-            </w:pPr>
-            <w:r>
-              <w:rPr>
-                <w:rFonts w:ascii="Calibri" w:hAnsi="Calibri"/>
-                <w:sz w:val="20"/>
-              </w:rPr>
-              <w:t xml:space="default">44 (85%)</w:t>
-            </w:r>
-          </w:p>
-        </w:tc>
-        <w:tc>
-          <w:tcPr>
-            <w:tcBorders>
-              <w:top w:val="single" w:space="0" w:color="D3D3D3"/>
-              <w:bottom w:val="single" w:space="0" w:color="D3D3D3"/>
-              <w:start w:val="single" w:space="0" w:color="D3D3D3"/>
-              <w:end w:val="single" w:space="0" w:color="D3D3D3"/>
-            </w:tcBorders>
-          </w:tcPr>
-          <w:p>
-            <w:pPr>
-              <w:spacing w:before="0" w:after="60"/>
-              <w:keepNext/>
-              <w:jc w:val="center"/>
-            </w:pPr>
-            <w:r>
-              <w:rPr>
-                <w:rFonts w:ascii="Calibri" w:hAnsi="Calibri"/>
-                <w:sz w:val="20"/>
-              </w:rPr>
-              <w:t xml:space="default">40 (74%)</w:t>
+              <w:t xml:space="default">96 (91%)</w:t>
+            </w:r>
+          </w:p>
+        </w:tc>
+        <w:tc>
+          <w:tcPr>
+            <w:tcBorders>
+              <w:top w:val="single" w:space="0" w:color="D3D3D3"/>
+              <w:bottom w:val="single" w:space="0" w:color="D3D3D3"/>
+              <w:start w:val="single" w:space="0" w:color="D3D3D3"/>
+              <w:end w:val="single" w:space="0" w:color="D3D3D3"/>
+            </w:tcBorders>
+          </w:tcPr>
+          <w:p>
+            <w:pPr>
+              <w:spacing w:before="0" w:after="60"/>
+              <w:keepNext/>
+              <w:jc w:val="center"/>
+            </w:pPr>
+            <w:r>
+              <w:rPr>
+                <w:rFonts w:ascii="Calibri" w:hAnsi="Calibri"/>
+                <w:sz w:val="20"/>
+              </w:rPr>
+              <w:t xml:space="default">49 (94%)</w:t>
+            </w:r>
+          </w:p>
+        </w:tc>
+        <w:tc>
+          <w:tcPr>
+            <w:tcBorders>
+              <w:top w:val="single" w:space="0" w:color="D3D3D3"/>
+              <w:bottom w:val="single" w:space="0" w:color="D3D3D3"/>
+              <w:start w:val="single" w:space="0" w:color="D3D3D3"/>
+              <w:end w:val="single" w:space="0" w:color="D3D3D3"/>
+            </w:tcBorders>
+          </w:tcPr>
+          <w:p>
+            <w:pPr>
+              <w:spacing w:before="0" w:after="60"/>
+              <w:keepNext/>
+              <w:jc w:val="center"/>
+            </w:pPr>
+            <w:r>
+              <w:rPr>
+                <w:rFonts w:ascii="Calibri" w:hAnsi="Calibri"/>
+                <w:sz w:val="20"/>
+              </w:rPr>
+              <w:t xml:space="default">47 (87%)</w:t>
             </w:r>
           </w:p>
         </w:tc>
@@ -6985,31 +6860,31 @@
                 <w:rFonts w:ascii="Calibri" w:hAnsi="Calibri"/>
                 <w:sz w:val="20"/>
               </w:rPr>
-              <w:t xml:space="default">1 (1.9%)</w:t>
-            </w:r>
-          </w:p>
-        </w:tc>
-        <w:tc>
-          <w:tcPr>
-            <w:tcBorders>
-              <w:top w:val="single" w:space="0" w:color="D3D3D3"/>
-              <w:bottom w:val="single" w:space="0" w:color="D3D3D3"/>
-              <w:start w:val="single" w:space="0" w:color="D3D3D3"/>
-              <w:end w:val="single" w:space="0" w:color="D3D3D3"/>
-            </w:tcBorders>
-          </w:tcPr>
-          <w:p>
-            <w:pPr>
-              <w:spacing w:before="0" w:after="60"/>
-              <w:keepNext/>
-              <w:jc w:val="center"/>
-            </w:pPr>
-            <w:r>
-              <w:rPr>
-                <w:rFonts w:ascii="Calibri" w:hAnsi="Calibri"/>
-                <w:sz w:val="20"/>
-              </w:rPr>
-              <w:t xml:space="default">5 (9.3%)</w:t>
+              <w:t xml:space="default">0 (0%)</w:t>
+            </w:r>
+          </w:p>
+        </w:tc>
+        <w:tc>
+          <w:tcPr>
+            <w:tcBorders>
+              <w:top w:val="single" w:space="0" w:color="D3D3D3"/>
+              <w:bottom w:val="single" w:space="0" w:color="D3D3D3"/>
+              <w:start w:val="single" w:space="0" w:color="D3D3D3"/>
+              <w:end w:val="single" w:space="0" w:color="D3D3D3"/>
+            </w:tcBorders>
+          </w:tcPr>
+          <w:p>
+            <w:pPr>
+              <w:spacing w:before="0" w:after="60"/>
+              <w:keepNext/>
+              <w:jc w:val="center"/>
+            </w:pPr>
+            <w:r>
+              <w:rPr>
+                <w:rFonts w:ascii="Calibri" w:hAnsi="Calibri"/>
+                <w:sz w:val="20"/>
+              </w:rPr>
+              <w:t xml:space="default">6 (11%)</w:t>
             </w:r>
           </w:p>
         </w:tc>
@@ -7062,31 +6937,31 @@
                 <w:rFonts w:ascii="Calibri" w:hAnsi="Calibri"/>
                 <w:sz w:val="20"/>
               </w:rPr>
-              <w:t xml:space="default">    T3</w:t>
-            </w:r>
-          </w:p>
-        </w:tc>
-        <w:tc>
-          <w:tcPr>
-            <w:tcBorders>
-              <w:top w:val="single" w:space="0" w:color="D3D3D3"/>
-              <w:bottom w:val="single" w:space="0" w:color="D3D3D3"/>
-              <w:start w:val="single" w:space="0" w:color="D3D3D3"/>
-              <w:end w:val="single" w:space="0" w:color="D3D3D3"/>
-            </w:tcBorders>
-          </w:tcPr>
-          <w:p>
-            <w:pPr>
-              <w:spacing w:before="0" w:after="60"/>
-              <w:keepNext/>
-              <w:jc w:val="center"/>
-            </w:pPr>
-            <w:r>
-              <w:rPr>
-                <w:rFonts w:ascii="Calibri" w:hAnsi="Calibri"/>
-                <w:sz w:val="20"/>
-              </w:rPr>
-              <w:t xml:space="default">3 (2.8%)</w:t>
+              <w:t xml:space="default">    T4</w:t>
+            </w:r>
+          </w:p>
+        </w:tc>
+        <w:tc>
+          <w:tcPr>
+            <w:tcBorders>
+              <w:top w:val="single" w:space="0" w:color="D3D3D3"/>
+              <w:bottom w:val="single" w:space="0" w:color="D3D3D3"/>
+              <w:start w:val="single" w:space="0" w:color="D3D3D3"/>
+              <w:end w:val="single" w:space="0" w:color="D3D3D3"/>
+            </w:tcBorders>
+          </w:tcPr>
+          <w:p>
+            <w:pPr>
+              <w:spacing w:before="0" w:after="60"/>
+              <w:keepNext/>
+              <w:jc w:val="center"/>
+            </w:pPr>
+            <w:r>
+              <w:rPr>
+                <w:rFonts w:ascii="Calibri" w:hAnsi="Calibri"/>
+                <w:sz w:val="20"/>
+              </w:rPr>
+              <w:t xml:space="default">1 (0.9%)</w:t>
             </w:r>
           </w:p>
         </w:tc>
@@ -7134,7 +7009,7 @@
                 <w:rFonts w:ascii="Calibri" w:hAnsi="Calibri"/>
                 <w:sz w:val="20"/>
               </w:rPr>
-              <w:t xml:space="default">3 (5.6%)</w:t>
+              <w:t xml:space="default">1 (1.9%)</w:t>
             </w:r>
           </w:p>
         </w:tc>
@@ -7187,31 +7062,55 @@
                 <w:rFonts w:ascii="Calibri" w:hAnsi="Calibri"/>
                 <w:sz w:val="20"/>
               </w:rPr>
-              <w:t xml:space="default">    T4</w:t>
-            </w:r>
-          </w:p>
-        </w:tc>
-        <w:tc>
-          <w:tcPr>
-            <w:tcBorders>
-              <w:top w:val="single" w:space="0" w:color="D3D3D3"/>
-              <w:bottom w:val="single" w:space="0" w:color="D3D3D3"/>
-              <w:start w:val="single" w:space="0" w:color="D3D3D3"/>
-              <w:end w:val="single" w:space="0" w:color="D3D3D3"/>
-            </w:tcBorders>
-          </w:tcPr>
-          <w:p>
-            <w:pPr>
-              <w:spacing w:before="0" w:after="60"/>
-              <w:keepNext/>
-              <w:jc w:val="center"/>
-            </w:pPr>
-            <w:r>
-              <w:rPr>
-                <w:rFonts w:ascii="Calibri" w:hAnsi="Calibri"/>
-                <w:sz w:val="20"/>
-              </w:rPr>
-              <w:t xml:space="default">1 (0.9%)</w:t>
+              <w:t xml:space="default">    Unknown/Unspecified</w:t>
+            </w:r>
+          </w:p>
+        </w:tc>
+        <w:tc>
+          <w:tcPr>
+            <w:tcBorders>
+              <w:top w:val="single" w:space="0" w:color="D3D3D3"/>
+              <w:bottom w:val="single" w:space="0" w:color="D3D3D3"/>
+              <w:start w:val="single" w:space="0" w:color="D3D3D3"/>
+              <w:end w:val="single" w:space="0" w:color="D3D3D3"/>
+            </w:tcBorders>
+          </w:tcPr>
+          <w:p>
+            <w:pPr>
+              <w:spacing w:before="0" w:after="60"/>
+              <w:keepNext/>
+              <w:jc w:val="center"/>
+            </w:pPr>
+            <w:r>
+              <w:rPr>
+                <w:rFonts w:ascii="Calibri" w:hAnsi="Calibri"/>
+                <w:sz w:val="20"/>
+              </w:rPr>
+              <w:t xml:space="default">3 (2.8%)</w:t>
+            </w:r>
+          </w:p>
+        </w:tc>
+        <w:tc>
+          <w:tcPr>
+            <w:tcBorders>
+              <w:top w:val="single" w:space="0" w:color="D3D3D3"/>
+              <w:bottom w:val="single" w:space="0" w:color="D3D3D3"/>
+              <w:start w:val="single" w:space="0" w:color="D3D3D3"/>
+              <w:end w:val="single" w:space="0" w:color="D3D3D3"/>
+            </w:tcBorders>
+          </w:tcPr>
+          <w:p>
+            <w:pPr>
+              <w:spacing w:before="0" w:after="60"/>
+              <w:keepNext/>
+              <w:jc w:val="center"/>
+            </w:pPr>
+            <w:r>
+              <w:rPr>
+                <w:rFonts w:ascii="Calibri" w:hAnsi="Calibri"/>
+                <w:sz w:val="20"/>
+              </w:rPr>
+              <w:t xml:space="default">3 (5.8%)</w:t>
             </w:r>
           </w:p>
         </w:tc>
@@ -7236,155 +7135,6 @@
                 <w:sz w:val="20"/>
               </w:rPr>
               <w:t xml:space="default">0 (0%)</w:t>
-            </w:r>
-          </w:p>
-        </w:tc>
-        <w:tc>
-          <w:tcPr>
-            <w:tcBorders>
-              <w:top w:val="single" w:space="0" w:color="D3D3D3"/>
-              <w:bottom w:val="single" w:space="0" w:color="D3D3D3"/>
-              <w:start w:val="single" w:space="0" w:color="D3D3D3"/>
-              <w:end w:val="single" w:space="0" w:color="D3D3D3"/>
-            </w:tcBorders>
-          </w:tcPr>
-          <w:p>
-            <w:pPr>
-              <w:spacing w:before="0" w:after="60"/>
-              <w:keepNext/>
-              <w:jc w:val="center"/>
-            </w:pPr>
-            <w:r>
-              <w:rPr>
-                <w:rFonts w:ascii="Calibri" w:hAnsi="Calibri"/>
-                <w:sz w:val="20"/>
-              </w:rPr>
-              <w:t xml:space="default">1 (1.9%)</w:t>
-            </w:r>
-          </w:p>
-        </w:tc>
-        <w:tc>
-          <w:tcPr>
-            <w:tcBorders>
-              <w:top w:val="single" w:space="0" w:color="D3D3D3"/>
-              <w:bottom w:val="single" w:space="0" w:color="D3D3D3"/>
-              <w:start w:val="single" w:space="0" w:color="D3D3D3"/>
-              <w:end w:val="single" w:space="0" w:color="D3D3D3"/>
-            </w:tcBorders>
-          </w:tcPr>
-          <w:p>
-            <w:pPr>
-              <w:spacing w:before="0" w:after="60"/>
-              <w:keepNext/>
-              <w:jc w:val="center"/>
-            </w:pPr>
-            <w:r>
-              <w:rPr>
-                <w:rFonts w:ascii="Calibri" w:hAnsi="Calibri"/>
-                <w:sz w:val="20"/>
-              </w:rPr>
-              <w:t xml:space="default"/>
-            </w:r>
-          </w:p>
-        </w:tc>
-      </w:tr>
-      <w:tr>
-        <w:trPr>
-          <w:cantSplit/>
-        </w:trPr>
-        <w:tc>
-          <w:tcPr>
-            <w:tcBorders>
-              <w:top w:val="single" w:space="0" w:color="D3D3D3"/>
-              <w:bottom w:val="single" w:space="0" w:color="D3D3D3"/>
-              <w:start w:val="single" w:space="0" w:color="D3D3D3"/>
-              <w:end w:val="single" w:space="0" w:color="D3D3D3"/>
-            </w:tcBorders>
-          </w:tcPr>
-          <w:p>
-            <w:pPr>
-              <w:spacing w:before="0" w:after="60"/>
-              <w:keepNext/>
-              <w:jc w:val="start"/>
-            </w:pPr>
-            <w:r>
-              <w:rPr>
-                <w:rFonts w:ascii="Calibri" w:hAnsi="Calibri"/>
-                <w:sz w:val="20"/>
-              </w:rPr>
-              <w:t xml:space="default">    Unknown/Unspecified</w:t>
-            </w:r>
-          </w:p>
-        </w:tc>
-        <w:tc>
-          <w:tcPr>
-            <w:tcBorders>
-              <w:top w:val="single" w:space="0" w:color="D3D3D3"/>
-              <w:bottom w:val="single" w:space="0" w:color="D3D3D3"/>
-              <w:start w:val="single" w:space="0" w:color="D3D3D3"/>
-              <w:end w:val="single" w:space="0" w:color="D3D3D3"/>
-            </w:tcBorders>
-          </w:tcPr>
-          <w:p>
-            <w:pPr>
-              <w:spacing w:before="0" w:after="60"/>
-              <w:keepNext/>
-              <w:jc w:val="center"/>
-            </w:pPr>
-            <w:r>
-              <w:rPr>
-                <w:rFonts w:ascii="Calibri" w:hAnsi="Calibri"/>
-                <w:sz w:val="20"/>
-              </w:rPr>
-              <w:t xml:space="default">12 (11%)</w:t>
-            </w:r>
-          </w:p>
-        </w:tc>
-        <w:tc>
-          <w:tcPr>
-            <w:tcBorders>
-              <w:top w:val="single" w:space="0" w:color="D3D3D3"/>
-              <w:bottom w:val="single" w:space="0" w:color="D3D3D3"/>
-              <w:start w:val="single" w:space="0" w:color="D3D3D3"/>
-              <w:end w:val="single" w:space="0" w:color="D3D3D3"/>
-            </w:tcBorders>
-          </w:tcPr>
-          <w:p>
-            <w:pPr>
-              <w:spacing w:before="0" w:after="60"/>
-              <w:keepNext/>
-              <w:jc w:val="center"/>
-            </w:pPr>
-            <w:r>
-              <w:rPr>
-                <w:rFonts w:ascii="Calibri" w:hAnsi="Calibri"/>
-                <w:sz w:val="20"/>
-              </w:rPr>
-              <w:t xml:space="default">7 (13%)</w:t>
-            </w:r>
-          </w:p>
-        </w:tc>
-        <w:tc>
-          <w:tcPr>
-            <w:tcBorders>
-              <w:top w:val="single" w:space="0" w:color="D3D3D3"/>
-              <w:bottom w:val="single" w:space="0" w:color="D3D3D3"/>
-              <w:start w:val="single" w:space="0" w:color="D3D3D3"/>
-              <w:end w:val="single" w:space="0" w:color="D3D3D3"/>
-            </w:tcBorders>
-          </w:tcPr>
-          <w:p>
-            <w:pPr>
-              <w:spacing w:before="0" w:after="60"/>
-              <w:keepNext/>
-              <w:jc w:val="center"/>
-            </w:pPr>
-            <w:r>
-              <w:rPr>
-                <w:rFonts w:ascii="Calibri" w:hAnsi="Calibri"/>
-                <w:sz w:val="20"/>
-              </w:rPr>
-              <w:t xml:space="default">5 (9.3%)</w:t>
             </w:r>
           </w:p>
         </w:tc>

</xml_diff>